<commit_message>
first part b commit
</commit_message>
<xml_diff>
--- a/REPORT_DRAFT.docx
+++ b/REPORT_DRAFT.docx
@@ -1,205 +1,446 @@
 
 <file path=word/document.xml><?xml version="1.0" encoding="utf-8"?>
-<w:document xmlns:mc="http://schemas.openxmlformats.org/markup-compatibility/2006" xmlns:o="urn:schemas-microsoft-com:office:office" xmlns:r="http://schemas.openxmlformats.org/officeDocument/2006/relationships" xmlns:m="http://schemas.openxmlformats.org/officeDocument/2006/math" xmlns:v="urn:schemas-microsoft-com:vml" xmlns:wp="http://schemas.openxmlformats.org/drawingml/2006/wordprocessingDrawing" xmlns:w10="urn:schemas-microsoft-com:office:word" xmlns:w="http://schemas.openxmlformats.org/wordprocessingml/2006/main" xmlns:wne="http://schemas.microsoft.com/office/word/2006/wordml" xmlns:sl="http://schemas.openxmlformats.org/schemaLibrary/2006/main" xmlns:a="http://schemas.openxmlformats.org/drawingml/2006/main" xmlns:pic="http://schemas.openxmlformats.org/drawingml/2006/picture" xmlns:c="http://schemas.openxmlformats.org/drawingml/2006/chart" xmlns:lc="http://schemas.openxmlformats.org/drawingml/2006/lockedCanvas" xmlns:dgm="http://schemas.openxmlformats.org/drawingml/2006/diagram" xmlns:wps="http://schemas.microsoft.com/office/word/2010/wordprocessingShape" xmlns:wpg="http://schemas.microsoft.com/office/word/2010/wordprocessingGroup" xmlns:w14="http://schemas.microsoft.com/office/word/2010/wordml" xmlns:w15="http://schemas.microsoft.com/office/word/2012/wordml">
+<w:document xmlns:wpc="http://schemas.microsoft.com/office/word/2010/wordprocessingCanvas" xmlns:cx="http://schemas.microsoft.com/office/drawing/2014/chartex" xmlns:cx1="http://schemas.microsoft.com/office/drawing/2015/9/8/chartex" xmlns:cx2="http://schemas.microsoft.com/office/drawing/2015/10/21/chartex" xmlns:cx3="http://schemas.microsoft.com/office/drawing/2016/5/9/chartex" xmlns:cx4="http://schemas.microsoft.com/office/drawing/2016/5/10/chartex" xmlns:cx5="http://schemas.microsoft.com/office/drawing/2016/5/11/chartex" xmlns:cx6="http://schemas.microsoft.com/office/drawing/2016/5/12/chartex" xmlns:cx7="http://schemas.microsoft.com/office/drawing/2016/5/13/chartex" xmlns:cx8="http://schemas.microsoft.com/office/drawing/2016/5/14/chartex" xmlns:mc="http://schemas.openxmlformats.org/markup-compatibility/2006" xmlns:aink="http://schemas.microsoft.com/office/drawing/2016/ink" xmlns:am3d="http://schemas.microsoft.com/office/drawing/2017/model3d" xmlns:o="urn:schemas-microsoft-com:office:office" xmlns:r="http://schemas.openxmlformats.org/officeDocument/2006/relationships" xmlns:m="http://schemas.openxmlformats.org/officeDocument/2006/math" xmlns:v="urn:schemas-microsoft-com:vml" xmlns:wp14="http://schemas.microsoft.com/office/word/2010/wordprocessingDrawing" xmlns:wp="http://schemas.openxmlformats.org/drawingml/2006/wordprocessingDrawing" xmlns:w10="urn:schemas-microsoft-com:office:word" xmlns:w="http://schemas.openxmlformats.org/wordprocessingml/2006/main" xmlns:w14="http://schemas.microsoft.com/office/word/2010/wordml" xmlns:w15="http://schemas.microsoft.com/office/word/2012/wordml" xmlns:w16cex="http://schemas.microsoft.com/office/word/2018/wordml/cex" xmlns:w16cid="http://schemas.microsoft.com/office/word/2016/wordml/cid" xmlns:w16="http://schemas.microsoft.com/office/word/2018/wordml" xmlns:w16se="http://schemas.microsoft.com/office/word/2015/wordml/symex" xmlns:wpg="http://schemas.microsoft.com/office/word/2010/wordprocessingGroup" xmlns:wpi="http://schemas.microsoft.com/office/word/2010/wordprocessingInk" xmlns:wne="http://schemas.microsoft.com/office/word/2006/wordml" xmlns:wps="http://schemas.microsoft.com/office/word/2010/wordprocessingShape" mc:Ignorable="w14 w15 w16se w16cid w16 w16cex wp14">
   <w:body>
     <w:p>
-      <w:pPr>
-        <w:ind w:left="0" w:firstLine="0"/>
-        <w:rPr/>
-      </w:pPr>
-      <w:r>
-        <w:rPr>
-          <w:rtl w:val="0"/>
-        </w:rPr>
-        <w:t xml:space="preserve">THIS IS A EARLY INCOMPLETE DRAFT, I CAN STILL WRITE MORE</w:t>
+      <w:r>
+        <w:t xml:space="preserve">THIS IS </w:t>
+      </w:r>
+      <w:proofErr w:type="spellStart"/>
+      <w:proofErr w:type="gramStart"/>
+      <w:r>
+        <w:t>A</w:t>
+      </w:r>
+      <w:proofErr w:type="spellEnd"/>
+      <w:proofErr w:type="gramEnd"/>
+      <w:r>
+        <w:t xml:space="preserve"> EARLY INCOMPLETE DRAFT, I CAN STILL WRITE MORE</w:t>
       </w:r>
     </w:p>
-    <w:p>
-      <w:pPr>
-        <w:ind w:left="0" w:firstLine="0"/>
-        <w:rPr/>
-      </w:pPr>
-      <w:r>
-        <w:rPr>
-          <w:rtl w:val="0"/>
-        </w:rPr>
-      </w:r>
-    </w:p>
+    <w:p/>
     <w:p>
       <w:pPr>
         <w:numPr>
           <w:ilvl w:val="0"/>
           <w:numId w:val="1"/>
         </w:numPr>
-        <w:ind w:left="720" w:hanging="360"/>
+      </w:pPr>
+      <w:r>
+        <w:t>How did you formulate this game as a search problem? Explain your view of the problem in terms of states, actions, goal tests, and path costs, as relevant.</w:t>
+      </w:r>
+    </w:p>
+    <w:p/>
+    <w:p>
+      <w:r>
+        <w:t xml:space="preserve">RoPaSci360 </w:t>
+      </w:r>
+      <w:proofErr w:type="spellStart"/>
+      <w:r>
+        <w:t>singleplayer</w:t>
+      </w:r>
+      <w:proofErr w:type="spellEnd"/>
+      <w:r>
+        <w:t xml:space="preserve"> is a fully observable, </w:t>
+      </w:r>
+      <w:proofErr w:type="spellStart"/>
+      <w:r>
+        <w:t>deterministics</w:t>
+      </w:r>
+      <w:proofErr w:type="spellEnd"/>
+      <w:r>
+        <w:t>, episodic, static, discrete environme</w:t>
+      </w:r>
+      <w:r>
+        <w:t xml:space="preserve">nt for an AI to process. The problem could be broken down into states </w:t>
+      </w:r>
+      <w:commentRangeStart w:id="0"/>
+      <w:commentRangeStart w:id="1"/>
+      <w:r>
+        <w:t xml:space="preserve">including information regarding the tokens on the board, their symbol, </w:t>
+      </w:r>
+      <w:proofErr w:type="gramStart"/>
+      <w:r>
+        <w:t>position</w:t>
+      </w:r>
+      <w:proofErr w:type="gramEnd"/>
+      <w:r>
+        <w:t xml:space="preserve"> and player</w:t>
+      </w:r>
+      <w:commentRangeEnd w:id="0"/>
+      <w:r>
         <w:rPr>
-          <w:u w:val="none"/>
+          <w:rStyle w:val="CommentReference"/>
         </w:rPr>
-      </w:pPr>
+        <w:commentReference w:id="0"/>
+      </w:r>
+      <w:commentRangeEnd w:id="1"/>
       <w:r>
         <w:rPr>
-          <w:rtl w:val="0"/>
+          <w:rStyle w:val="CommentReference"/>
         </w:rPr>
-        <w:t xml:space="preserve">How did you formulate this game as a search problem? Explain your view of the problem in terms of states, actions, goal tests, and path costs, as relevant.</w:t>
+        <w:commentReference w:id="1"/>
+      </w:r>
+      <w:r>
+        <w:t xml:space="preserve">. In this </w:t>
+      </w:r>
+      <w:proofErr w:type="spellStart"/>
+      <w:r>
+        <w:t>singleplayer</w:t>
+      </w:r>
+      <w:proofErr w:type="spellEnd"/>
+      <w:r>
+        <w:t xml:space="preserve"> version of the </w:t>
+      </w:r>
+      <w:proofErr w:type="gramStart"/>
+      <w:r>
+        <w:t>game;</w:t>
+      </w:r>
+      <w:proofErr w:type="gramEnd"/>
+      <w:r>
+        <w:t xml:space="preserve"> our goal as the player or AI is to play as the Upper</w:t>
+      </w:r>
+      <w:r>
+        <w:t xml:space="preserve"> and defeat all lower by moving all tokens simultaneously per turn. The initial state of the game is given as the input and the goal is a state where </w:t>
+      </w:r>
+      <w:proofErr w:type="gramStart"/>
+      <w:r>
+        <w:t>all of</w:t>
+      </w:r>
+      <w:proofErr w:type="gramEnd"/>
+      <w:r>
+        <w:t xml:space="preserve"> the Lower tokens are defeated. The path cost of a certain solution is the number of turns taken </w:t>
+      </w:r>
+      <w:proofErr w:type="gramStart"/>
+      <w:r>
+        <w:t xml:space="preserve">in </w:t>
+      </w:r>
+      <w:r>
+        <w:t>order to</w:t>
+      </w:r>
+      <w:proofErr w:type="gramEnd"/>
+      <w:r>
+        <w:t xml:space="preserve"> achieve the goal state </w:t>
+      </w:r>
+      <w:commentRangeStart w:id="2"/>
+      <w:r>
+        <w:t>if it is possible</w:t>
+      </w:r>
+      <w:commentRangeEnd w:id="2"/>
+      <w:r>
+        <w:rPr>
+          <w:rStyle w:val="CommentReference"/>
+        </w:rPr>
+        <w:commentReference w:id="2"/>
+      </w:r>
+      <w:r>
+        <w:t>.</w:t>
       </w:r>
     </w:p>
+    <w:p/>
     <w:p>
-      <w:pPr>
-        <w:rPr/>
-      </w:pPr>
-      <w:r>
-        <w:rPr>
-          <w:rtl w:val="0"/>
-        </w:rPr>
+      <w:r>
+        <w:t xml:space="preserve">To formulate a solution to the game each Upper token controlled by the AI would need to find and follow a path whereby it defeats all </w:t>
+      </w:r>
+      <w:proofErr w:type="spellStart"/>
+      <w:r>
+        <w:t>defeatable</w:t>
+      </w:r>
+      <w:proofErr w:type="spellEnd"/>
+      <w:r>
+        <w:t xml:space="preserve"> tokens corresponding to its own symbol. This is how the gam</w:t>
+      </w:r>
+      <w:r>
+        <w:t xml:space="preserve">e can be abstracted into a search problem, where from our current state we must search for opposing tokens from each of our tokens </w:t>
+      </w:r>
+      <w:proofErr w:type="gramStart"/>
+      <w:r>
+        <w:t>in order to</w:t>
+      </w:r>
+      <w:proofErr w:type="gramEnd"/>
+      <w:r>
+        <w:t xml:space="preserve"> know what action to take each turn. </w:t>
       </w:r>
     </w:p>
-    <w:p>
-      <w:pPr>
-        <w:rPr/>
-      </w:pPr>
-      <w:r>
-        <w:rPr>
-          <w:rtl w:val="0"/>
-        </w:rPr>
-        <w:t xml:space="preserve">RoPaSci360 singleplayer is a fully observable, deterministics, episodic, static, discrete environment for an AI to process. The problem could be broken down into states including information regarding the tokens on the board, their symbol, position and player. In this singleplayer version of the game; our goal as the player or AI is to play as the Upper and defeat all lower by moving all tokens simultaneously per turn. The initial state of the game is given as the input and the goal is a state where all of the Lower tokens are defeated. The path cost of a certain solution is the number of turns taken in order to achieve the goal state if it is possible.</w:t>
-      </w:r>
-    </w:p>
-    <w:p>
-      <w:pPr>
-        <w:rPr/>
-      </w:pPr>
-      <w:r>
-        <w:rPr>
-          <w:rtl w:val="0"/>
-        </w:rPr>
-      </w:r>
-    </w:p>
-    <w:p>
-      <w:pPr>
-        <w:rPr/>
-      </w:pPr>
-      <w:r>
-        <w:rPr>
-          <w:rtl w:val="0"/>
-        </w:rPr>
-        <w:t xml:space="preserve">To formulate a solution to the game each Upper token controlled by the AI would need to find and follow a path whereby it defeats all defeatable tokens corresponding to its own symbol. This is how the game can be abstracted into a search problem, where from our current state we must search for opposing tokens from each of our tokens in order to know what action to take each turn. </w:t>
-      </w:r>
-    </w:p>
-    <w:p>
-      <w:pPr>
-        <w:rPr/>
-      </w:pPr>
-      <w:r>
-        <w:rPr>
-          <w:rtl w:val="0"/>
-        </w:rPr>
-      </w:r>
-    </w:p>
+    <w:p/>
     <w:p>
       <w:pPr>
         <w:numPr>
           <w:ilvl w:val="0"/>
           <w:numId w:val="1"/>
         </w:numPr>
-        <w:ind w:left="720" w:hanging="360"/>
+      </w:pPr>
+      <w:r>
+        <w:t xml:space="preserve">What search algorithm does your program use to solve this problem, and why </w:t>
+      </w:r>
+      <w:r>
+        <w:t>did you choose this algorithm? Comment on the algorithm’s eﬀiciency, completeness, and optimality. If you have developed heuristics to inform your search, explain them and comment on their admissibility.</w:t>
+      </w:r>
+    </w:p>
+    <w:p/>
+    <w:p>
+      <w:r>
+        <w:t xml:space="preserve">Our program uses breadth-first search to solve the </w:t>
+      </w:r>
+      <w:r>
+        <w:t xml:space="preserve">problem. We chose this algorithm as it is known to be complete and optimal for finding a path from one token to the nearest possible </w:t>
+      </w:r>
+      <w:proofErr w:type="spellStart"/>
+      <w:r>
+        <w:t>defeatable</w:t>
+      </w:r>
+      <w:proofErr w:type="spellEnd"/>
+      <w:r>
+        <w:t xml:space="preserve"> token while being uninformed. </w:t>
+      </w:r>
+      <w:proofErr w:type="gramStart"/>
+      <w:r>
+        <w:t>It’s</w:t>
+      </w:r>
+      <w:proofErr w:type="gramEnd"/>
+      <w:r>
+        <w:t xml:space="preserve"> time complexity and space complexity can be considered to be high however the</w:t>
+      </w:r>
+      <w:r>
+        <w:t xml:space="preserve"> maximum depth is limited to 9 and </w:t>
+      </w:r>
+      <w:commentRangeStart w:id="3"/>
+      <w:r>
+        <w:t xml:space="preserve">branching factor to 5 </w:t>
+      </w:r>
+      <w:commentRangeEnd w:id="3"/>
+      <w:r>
         <w:rPr>
-          <w:u w:val="none"/>
+          <w:rStyle w:val="CommentReference"/>
         </w:rPr>
-      </w:pPr>
+        <w:commentReference w:id="3"/>
+      </w:r>
+      <w:r>
+        <w:t xml:space="preserve">(assuming we store all previously visited nodes). This is due to the limited size of the playing </w:t>
+      </w:r>
+      <w:commentRangeStart w:id="4"/>
+      <w:r>
+        <w:t>board</w:t>
+      </w:r>
+      <w:commentRangeEnd w:id="4"/>
       <w:r>
         <w:rPr>
-          <w:rtl w:val="0"/>
+          <w:rStyle w:val="CommentReference"/>
         </w:rPr>
-        <w:t xml:space="preserve">What search algorithm does your program use to solve this problem, and why did you choose this algorithm? Comment on the algorithm’s eﬀiciency, completeness, and optimality. If you have developed heuristics to inform your search, explain them and comment on their admissibility.</w:t>
+        <w:commentReference w:id="4"/>
+      </w:r>
+      <w:r>
+        <w:t xml:space="preserve">. </w:t>
       </w:r>
     </w:p>
-    <w:p>
-      <w:pPr>
-        <w:rPr/>
-      </w:pPr>
-      <w:r>
-        <w:rPr>
-          <w:rtl w:val="0"/>
-        </w:rPr>
-      </w:r>
-    </w:p>
-    <w:p>
-      <w:pPr>
-        <w:rPr/>
-      </w:pPr>
-      <w:r>
-        <w:rPr>
-          <w:rtl w:val="0"/>
-        </w:rPr>
-        <w:t xml:space="preserve">Our program uses breadth-first search to solve the problem. We chose this algorithm as it is known to be complete and optimal for finding a path from one token to the nearest possible defeatable token while being uninformed. It’s time complexity and space complexity can be considered to be high however the maximum depth is limited to 9 and branching factor to 5 (assuming we store all previously visited nodes). This is due to the limited size of the playing board. </w:t>
-      </w:r>
-    </w:p>
-    <w:p>
-      <w:pPr>
-        <w:rPr/>
-      </w:pPr>
-      <w:r>
-        <w:rPr>
-          <w:rtl w:val="0"/>
-        </w:rPr>
-      </w:r>
-    </w:p>
+    <w:p/>
     <w:p>
       <w:pPr>
         <w:numPr>
           <w:ilvl w:val="0"/>
           <w:numId w:val="1"/>
         </w:numPr>
-        <w:ind w:left="720" w:hanging="360"/>
+      </w:pPr>
+      <w:r>
+        <w:t xml:space="preserve">How do the features of the starting configuration (the position and number of tokens) impact </w:t>
+      </w:r>
+      <w:r>
+        <w:t>your program's time and space requirements? For example, discuss their connection with the branching factor and search tree depth and how these affect the time and space complexity of your algorithm.</w:t>
+      </w:r>
+    </w:p>
+    <w:p/>
+    <w:p>
+      <w:r>
+        <w:t xml:space="preserve">For every turn, each token has a BFS search performed. </w:t>
+      </w:r>
+      <w:proofErr w:type="gramStart"/>
+      <w:r>
+        <w:t>Therefore</w:t>
+      </w:r>
+      <w:proofErr w:type="gramEnd"/>
+      <w:r>
+        <w:t xml:space="preserve"> the number of upper tokens and lower tokens will increase the runtime linearly theoretically however their distances apart will mean more searches will have to be done as more turns would need to be taken. In the worst case of the given speculati</w:t>
+      </w:r>
+      <w:r>
+        <w:t>on, there would be 3 Upper tokens searching for 9 Lower tokens. For breadth-first search in the game, it would be searching from an Upper token in a corner of the board to a Lower token on the opposite end of the board, going to a depth of 9 with a maximum</w:t>
+      </w:r>
+      <w:r>
+        <w:t xml:space="preserve"> of 5 branches per node (this should be uncommon </w:t>
+      </w:r>
+      <w:commentRangeStart w:id="5"/>
+      <w:r>
+        <w:t xml:space="preserve">due to nodes on edges and </w:t>
+      </w:r>
+      <w:proofErr w:type="spellStart"/>
+      <w:r>
+        <w:t>neighbouring</w:t>
+      </w:r>
+      <w:proofErr w:type="spellEnd"/>
+      <w:r>
+        <w:t xml:space="preserve"> nodes being walked due to </w:t>
+      </w:r>
+      <w:proofErr w:type="gramStart"/>
+      <w:r>
+        <w:t>the .</w:t>
+      </w:r>
+      <w:proofErr w:type="gramEnd"/>
+      <w:r>
+        <w:t xml:space="preserve"> </w:t>
+      </w:r>
+      <w:commentRangeEnd w:id="5"/>
+      <w:r>
         <w:rPr>
-          <w:u w:val="none"/>
+          <w:rStyle w:val="CommentReference"/>
         </w:rPr>
-      </w:pPr>
-      <w:r>
-        <w:rPr>
-          <w:rtl w:val="0"/>
-        </w:rPr>
-        <w:t xml:space="preserve">How do the features of the starting configuration (the position and number of tokens) impact your program's time and space requirements? For example, discuss their connection with the branching factor and search tree depth and how these affect the time and space complexity of your algorithm.</w:t>
-      </w:r>
-    </w:p>
-    <w:p>
-      <w:pPr>
-        <w:rPr/>
-      </w:pPr>
-      <w:r>
-        <w:rPr>
-          <w:rtl w:val="0"/>
-        </w:rPr>
-      </w:r>
-    </w:p>
-    <w:p>
-      <w:pPr>
-        <w:rPr/>
-      </w:pPr>
-      <w:r>
-        <w:rPr>
-          <w:rtl w:val="0"/>
-        </w:rPr>
-        <w:t xml:space="preserve">For every turn, each token has a BFS search performed. Therefore the number of upper tokens and lower tokens will increase the runtime linearly theoretically however their distances apart will mean more searches will have to be done as more turns would need to be taken. In the worst case of the given speculation, there would be 3 Upper tokens searching for 9 Lower tokens. For breadth-first search in the game, it would be searching from an Upper token in a corner of the board to a Lower token on the opposite end of the board, going to a depth of 9 with a maximum of 5 branches per node (this should be uncommon due to nodes on edges and neighbouring nodes being walked due to the . </w:t>
-      </w:r>
-      <w:r>
-        <w:rPr>
-          <w:rtl w:val="0"/>
-        </w:rPr>
+        <w:commentReference w:id="5"/>
       </w:r>
     </w:p>
     <w:sectPr>
-      <w:pgSz w:h="15840" w:w="12240" w:orient="portrait"/>
-      <w:pgMar w:bottom="1440" w:top="1440" w:left="1440" w:right="1440" w:header="720" w:footer="720"/>
+      <w:pgSz w:w="12240" w:h="15840"/>
+      <w:pgMar w:top="1440" w:right="1440" w:bottom="1440" w:left="1440" w:header="720" w:footer="720" w:gutter="0"/>
       <w:pgNumType w:start="1"/>
+      <w:cols w:space="720"/>
     </w:sectPr>
   </w:body>
 </w:document>
 </file>
 
+<file path=word/comments.xml><?xml version="1.0" encoding="utf-8"?>
+<w:comments xmlns:wpc="http://schemas.microsoft.com/office/word/2010/wordprocessingCanvas" xmlns:cx="http://schemas.microsoft.com/office/drawing/2014/chartex" xmlns:cx1="http://schemas.microsoft.com/office/drawing/2015/9/8/chartex" xmlns:cx2="http://schemas.microsoft.com/office/drawing/2015/10/21/chartex" xmlns:cx3="http://schemas.microsoft.com/office/drawing/2016/5/9/chartex" xmlns:cx4="http://schemas.microsoft.com/office/drawing/2016/5/10/chartex" xmlns:cx5="http://schemas.microsoft.com/office/drawing/2016/5/11/chartex" xmlns:cx6="http://schemas.microsoft.com/office/drawing/2016/5/12/chartex" xmlns:cx7="http://schemas.microsoft.com/office/drawing/2016/5/13/chartex" xmlns:cx8="http://schemas.microsoft.com/office/drawing/2016/5/14/chartex" xmlns:mc="http://schemas.openxmlformats.org/markup-compatibility/2006" xmlns:aink="http://schemas.microsoft.com/office/drawing/2016/ink" xmlns:am3d="http://schemas.microsoft.com/office/drawing/2017/model3d" xmlns:o="urn:schemas-microsoft-com:office:office" xmlns:r="http://schemas.openxmlformats.org/officeDocument/2006/relationships" xmlns:m="http://schemas.openxmlformats.org/officeDocument/2006/math" xmlns:v="urn:schemas-microsoft-com:vml" xmlns:wp14="http://schemas.microsoft.com/office/word/2010/wordprocessingDrawing" xmlns:wp="http://schemas.openxmlformats.org/drawingml/2006/wordprocessingDrawing" xmlns:w10="urn:schemas-microsoft-com:office:word" xmlns:w="http://schemas.openxmlformats.org/wordprocessingml/2006/main" xmlns:w14="http://schemas.microsoft.com/office/word/2010/wordml" xmlns:w15="http://schemas.microsoft.com/office/word/2012/wordml" xmlns:w16cex="http://schemas.microsoft.com/office/word/2018/wordml/cex" xmlns:w16cid="http://schemas.microsoft.com/office/word/2016/wordml/cid" xmlns:w16="http://schemas.microsoft.com/office/word/2018/wordml" xmlns:w16se="http://schemas.microsoft.com/office/word/2015/wordml/symex" xmlns:wpg="http://schemas.microsoft.com/office/word/2010/wordprocessingGroup" xmlns:wpi="http://schemas.microsoft.com/office/word/2010/wordprocessingInk" xmlns:wne="http://schemas.microsoft.com/office/word/2006/wordml" xmlns:wps="http://schemas.microsoft.com/office/word/2010/wordprocessingShape" mc:Ignorable="w14 w15 w16se w16cid w16 w16cex wp14">
+  <w:comment w:id="0" w:author="Ming Kim Low" w:date="2021-03-20T15:31:00Z" w:initials="MKL">
+    <w:p>
+      <w:pPr>
+        <w:pStyle w:val="CommentText"/>
+      </w:pPr>
+      <w:r>
+        <w:rPr>
+          <w:rStyle w:val="CommentReference"/>
+        </w:rPr>
+        <w:annotationRef/>
+      </w:r>
+      <w:r>
+        <w:t>Maybe write this instead: “where each state provides the symbol, position and player of all tokens on the board”</w:t>
+      </w:r>
+    </w:p>
+  </w:comment>
+  <w:comment w:id="1" w:author="Ming Kim Low" w:date="2021-03-20T15:32:00Z" w:initials="MKL">
+    <w:p>
+      <w:pPr>
+        <w:pStyle w:val="CommentText"/>
+      </w:pPr>
+      <w:r>
+        <w:rPr>
+          <w:rStyle w:val="CommentReference"/>
+        </w:rPr>
+        <w:annotationRef/>
+      </w:r>
+    </w:p>
+  </w:comment>
+  <w:comment w:id="2" w:author="Ming Kim Low" w:date="2021-03-20T15:33:00Z" w:initials="MKL">
+    <w:p>
+      <w:pPr>
+        <w:pStyle w:val="CommentText"/>
+      </w:pPr>
+      <w:r>
+        <w:rPr>
+          <w:rStyle w:val="CommentReference"/>
+        </w:rPr>
+        <w:annotationRef/>
+      </w:r>
+      <w:r>
+        <w:t>Remove – it will always be possible</w:t>
+      </w:r>
+    </w:p>
+  </w:comment>
+  <w:comment w:id="3" w:author="Ming Kim Low" w:date="2021-03-20T15:40:00Z" w:initials="MKL">
+    <w:p>
+      <w:pPr>
+        <w:pStyle w:val="CommentText"/>
+      </w:pPr>
+      <w:r>
+        <w:rPr>
+          <w:rStyle w:val="CommentReference"/>
+        </w:rPr>
+        <w:annotationRef/>
+      </w:r>
+      <w:r>
+        <w:t>Isn’t the branching factor 6?</w:t>
+      </w:r>
+    </w:p>
+  </w:comment>
+  <w:comment w:id="4" w:author="Ming Kim Low" w:date="2021-03-20T15:36:00Z" w:initials="MKL">
+    <w:p>
+      <w:pPr>
+        <w:pStyle w:val="CommentText"/>
+      </w:pPr>
+      <w:r>
+        <w:rPr>
+          <w:rStyle w:val="CommentReference"/>
+        </w:rPr>
+        <w:annotationRef/>
+      </w:r>
+      <w:r>
+        <w:t>Nice answer!</w:t>
+      </w:r>
+    </w:p>
+  </w:comment>
+  <w:comment w:id="5" w:author="Ming Kim Low" w:date="2021-03-20T15:41:00Z" w:initials="MKL">
+    <w:p>
+      <w:pPr>
+        <w:pStyle w:val="CommentText"/>
+      </w:pPr>
+      <w:r>
+        <w:rPr>
+          <w:rStyle w:val="CommentReference"/>
+        </w:rPr>
+        <w:annotationRef/>
+      </w:r>
+      <w:r>
+        <w:t>Could write this: this should be uncommon since not every node has 6 adjacent nodes</w:t>
+      </w:r>
+    </w:p>
+  </w:comment>
+</w:comments>
+</file>
+
+<file path=word/commentsExtended.xml><?xml version="1.0" encoding="utf-8"?>
+<w15:commentsEx xmlns:wpc="http://schemas.microsoft.com/office/word/2010/wordprocessingCanvas" xmlns:cx="http://schemas.microsoft.com/office/drawing/2014/chartex" xmlns:cx1="http://schemas.microsoft.com/office/drawing/2015/9/8/chartex" xmlns:cx2="http://schemas.microsoft.com/office/drawing/2015/10/21/chartex" xmlns:cx3="http://schemas.microsoft.com/office/drawing/2016/5/9/chartex" xmlns:cx4="http://schemas.microsoft.com/office/drawing/2016/5/10/chartex" xmlns:cx5="http://schemas.microsoft.com/office/drawing/2016/5/11/chartex" xmlns:cx6="http://schemas.microsoft.com/office/drawing/2016/5/12/chartex" xmlns:cx7="http://schemas.microsoft.com/office/drawing/2016/5/13/chartex" xmlns:cx8="http://schemas.microsoft.com/office/drawing/2016/5/14/chartex" xmlns:mc="http://schemas.openxmlformats.org/markup-compatibility/2006" xmlns:aink="http://schemas.microsoft.com/office/drawing/2016/ink" xmlns:am3d="http://schemas.microsoft.com/office/drawing/2017/model3d" xmlns:o="urn:schemas-microsoft-com:office:office" xmlns:r="http://schemas.openxmlformats.org/officeDocument/2006/relationships" xmlns:m="http://schemas.openxmlformats.org/officeDocument/2006/math" xmlns:v="urn:schemas-microsoft-com:vml" xmlns:wp14="http://schemas.microsoft.com/office/word/2010/wordprocessingDrawing" xmlns:wp="http://schemas.openxmlformats.org/drawingml/2006/wordprocessingDrawing" xmlns:w10="urn:schemas-microsoft-com:office:word" xmlns:w="http://schemas.openxmlformats.org/wordprocessingml/2006/main" xmlns:w14="http://schemas.microsoft.com/office/word/2010/wordml" xmlns:w15="http://schemas.microsoft.com/office/word/2012/wordml" xmlns:w16cex="http://schemas.microsoft.com/office/word/2018/wordml/cex" xmlns:w16cid="http://schemas.microsoft.com/office/word/2016/wordml/cid" xmlns:w16="http://schemas.microsoft.com/office/word/2018/wordml" xmlns:w16se="http://schemas.microsoft.com/office/word/2015/wordml/symex" xmlns:wpg="http://schemas.microsoft.com/office/word/2010/wordprocessingGroup" xmlns:wpi="http://schemas.microsoft.com/office/word/2010/wordprocessingInk" xmlns:wne="http://schemas.microsoft.com/office/word/2006/wordml" xmlns:wps="http://schemas.microsoft.com/office/word/2010/wordprocessingShape" mc:Ignorable="w14 w15 w16se w16cid w16 w16cex wp14">
+  <w15:commentEx w15:paraId="17DC5827" w15:done="0"/>
+  <w15:commentEx w15:paraId="690804DD" w15:paraIdParent="17DC5827" w15:done="0"/>
+  <w15:commentEx w15:paraId="2D5507F8" w15:done="0"/>
+  <w15:commentEx w15:paraId="5A970C8D" w15:done="0"/>
+  <w15:commentEx w15:paraId="348AE8F0" w15:done="0"/>
+  <w15:commentEx w15:paraId="17F1B62D" w15:done="0"/>
+</w15:commentsEx>
+</file>
+
+<file path=word/commentsExtensible.xml><?xml version="1.0" encoding="utf-8"?>
+<w16cex:commentsExtensible xmlns:wpc="http://schemas.microsoft.com/office/word/2010/wordprocessingCanvas" xmlns:cx="http://schemas.microsoft.com/office/drawing/2014/chartex" xmlns:cx1="http://schemas.microsoft.com/office/drawing/2015/9/8/chartex" xmlns:cx2="http://schemas.microsoft.com/office/drawing/2015/10/21/chartex" xmlns:cx3="http://schemas.microsoft.com/office/drawing/2016/5/9/chartex" xmlns:cx4="http://schemas.microsoft.com/office/drawing/2016/5/10/chartex" xmlns:cx5="http://schemas.microsoft.com/office/drawing/2016/5/11/chartex" xmlns:cx6="http://schemas.microsoft.com/office/drawing/2016/5/12/chartex" xmlns:cx7="http://schemas.microsoft.com/office/drawing/2016/5/13/chartex" xmlns:cx8="http://schemas.microsoft.com/office/drawing/2016/5/14/chartex" xmlns:mc="http://schemas.openxmlformats.org/markup-compatibility/2006" xmlns:aink="http://schemas.microsoft.com/office/drawing/2016/ink" xmlns:am3d="http://schemas.microsoft.com/office/drawing/2017/model3d" xmlns:o="urn:schemas-microsoft-com:office:office" xmlns:r="http://schemas.openxmlformats.org/officeDocument/2006/relationships" xmlns:m="http://schemas.openxmlformats.org/officeDocument/2006/math" xmlns:v="urn:schemas-microsoft-com:vml" xmlns:wp14="http://schemas.microsoft.com/office/word/2010/wordprocessingDrawing" xmlns:wp="http://schemas.openxmlformats.org/drawingml/2006/wordprocessingDrawing" xmlns:w10="urn:schemas-microsoft-com:office:word" xmlns:w="http://schemas.openxmlformats.org/wordprocessingml/2006/main" xmlns:w14="http://schemas.microsoft.com/office/word/2010/wordml" xmlns:w15="http://schemas.microsoft.com/office/word/2012/wordml" xmlns:w16cex="http://schemas.microsoft.com/office/word/2018/wordml/cex" xmlns:w16cid="http://schemas.microsoft.com/office/word/2016/wordml/cid" xmlns:w16="http://schemas.microsoft.com/office/word/2018/wordml" xmlns:w16se="http://schemas.microsoft.com/office/word/2015/wordml/symex" xmlns:wpg="http://schemas.microsoft.com/office/word/2010/wordprocessingGroup" xmlns:wpi="http://schemas.microsoft.com/office/word/2010/wordprocessingInk" xmlns:wne="http://schemas.microsoft.com/office/word/2006/wordml" xmlns:wps="http://schemas.microsoft.com/office/word/2010/wordprocessingShape" mc:Ignorable="w14 w15 w16se w16cid w16 w16cex wp14">
+  <w16cex:commentExtensible w16cex:durableId="240093B7" w16cex:dateUtc="2021-03-20T04:31:00Z"/>
+  <w16cex:commentExtensible w16cex:durableId="24009424" w16cex:dateUtc="2021-03-20T04:32:00Z"/>
+  <w16cex:commentExtensible w16cex:durableId="24009448" w16cex:dateUtc="2021-03-20T04:33:00Z"/>
+  <w16cex:commentExtensible w16cex:durableId="240095D5" w16cex:dateUtc="2021-03-20T04:40:00Z"/>
+  <w16cex:commentExtensible w16cex:durableId="240094EE" w16cex:dateUtc="2021-03-20T04:36:00Z"/>
+  <w16cex:commentExtensible w16cex:durableId="24009614" w16cex:dateUtc="2021-03-20T04:41:00Z"/>
+</w16cex:commentsExtensible>
+</file>
+
+<file path=word/commentsIds.xml><?xml version="1.0" encoding="utf-8"?>
+<w16cid:commentsIds xmlns:wpc="http://schemas.microsoft.com/office/word/2010/wordprocessingCanvas" xmlns:cx="http://schemas.microsoft.com/office/drawing/2014/chartex" xmlns:cx1="http://schemas.microsoft.com/office/drawing/2015/9/8/chartex" xmlns:cx2="http://schemas.microsoft.com/office/drawing/2015/10/21/chartex" xmlns:cx3="http://schemas.microsoft.com/office/drawing/2016/5/9/chartex" xmlns:cx4="http://schemas.microsoft.com/office/drawing/2016/5/10/chartex" xmlns:cx5="http://schemas.microsoft.com/office/drawing/2016/5/11/chartex" xmlns:cx6="http://schemas.microsoft.com/office/drawing/2016/5/12/chartex" xmlns:cx7="http://schemas.microsoft.com/office/drawing/2016/5/13/chartex" xmlns:cx8="http://schemas.microsoft.com/office/drawing/2016/5/14/chartex" xmlns:mc="http://schemas.openxmlformats.org/markup-compatibility/2006" xmlns:aink="http://schemas.microsoft.com/office/drawing/2016/ink" xmlns:am3d="http://schemas.microsoft.com/office/drawing/2017/model3d" xmlns:o="urn:schemas-microsoft-com:office:office" xmlns:r="http://schemas.openxmlformats.org/officeDocument/2006/relationships" xmlns:m="http://schemas.openxmlformats.org/officeDocument/2006/math" xmlns:v="urn:schemas-microsoft-com:vml" xmlns:wp14="http://schemas.microsoft.com/office/word/2010/wordprocessingDrawing" xmlns:wp="http://schemas.openxmlformats.org/drawingml/2006/wordprocessingDrawing" xmlns:w10="urn:schemas-microsoft-com:office:word" xmlns:w="http://schemas.openxmlformats.org/wordprocessingml/2006/main" xmlns:w14="http://schemas.microsoft.com/office/word/2010/wordml" xmlns:w15="http://schemas.microsoft.com/office/word/2012/wordml" xmlns:w16cex="http://schemas.microsoft.com/office/word/2018/wordml/cex" xmlns:w16cid="http://schemas.microsoft.com/office/word/2016/wordml/cid" xmlns:w16="http://schemas.microsoft.com/office/word/2018/wordml" xmlns:w16se="http://schemas.microsoft.com/office/word/2015/wordml/symex" xmlns:wpg="http://schemas.microsoft.com/office/word/2010/wordprocessingGroup" xmlns:wpi="http://schemas.microsoft.com/office/word/2010/wordprocessingInk" xmlns:wne="http://schemas.microsoft.com/office/word/2006/wordml" xmlns:wps="http://schemas.microsoft.com/office/word/2010/wordprocessingShape" mc:Ignorable="w14 w15 w16se w16cid w16 w16cex wp14">
+  <w16cid:commentId w16cid:paraId="17DC5827" w16cid:durableId="240093B7"/>
+  <w16cid:commentId w16cid:paraId="690804DD" w16cid:durableId="24009424"/>
+  <w16cid:commentId w16cid:paraId="2D5507F8" w16cid:durableId="24009448"/>
+  <w16cid:commentId w16cid:paraId="5A970C8D" w16cid:durableId="240095D5"/>
+  <w16cid:commentId w16cid:paraId="348AE8F0" w16cid:durableId="240094EE"/>
+  <w16cid:commentId w16cid:paraId="17F1B62D" w16cid:durableId="24009614"/>
+</w16cid:commentsIds>
+</file>
+
 <file path=word/numbering.xml><?xml version="1.0" encoding="utf-8"?>
-<w:numbering xmlns:mc="http://schemas.openxmlformats.org/markup-compatibility/2006" xmlns:o="urn:schemas-microsoft-com:office:office" xmlns:r="http://schemas.openxmlformats.org/officeDocument/2006/relationships" xmlns:m="http://schemas.openxmlformats.org/officeDocument/2006/math" xmlns:v="urn:schemas-microsoft-com:vml" xmlns:wp="http://schemas.openxmlformats.org/drawingml/2006/wordprocessingDrawing" xmlns:w10="urn:schemas-microsoft-com:office:word" xmlns:w="http://schemas.openxmlformats.org/wordprocessingml/2006/main" xmlns:wne="http://schemas.microsoft.com/office/word/2006/wordml" xmlns:sl="http://schemas.openxmlformats.org/schemaLibrary/2006/main" xmlns:a="http://schemas.openxmlformats.org/drawingml/2006/main" xmlns:pic="http://schemas.openxmlformats.org/drawingml/2006/picture" xmlns:c="http://schemas.openxmlformats.org/drawingml/2006/chart" xmlns:lc="http://schemas.openxmlformats.org/drawingml/2006/lockedCanvas" xmlns:dgm="http://schemas.openxmlformats.org/drawingml/2006/diagram" xmlns:wps="http://schemas.microsoft.com/office/word/2010/wordprocessingShape" xmlns:wpg="http://schemas.microsoft.com/office/word/2010/wordprocessingGroup" xmlns:w14="http://schemas.microsoft.com/office/word/2010/wordml" xmlns:w15="http://schemas.microsoft.com/office/word/2012/wordml">
-  <w:abstractNum w:abstractNumId="1">
+<w:numbering xmlns:wpc="http://schemas.microsoft.com/office/word/2010/wordprocessingCanvas" xmlns:cx="http://schemas.microsoft.com/office/drawing/2014/chartex" xmlns:cx1="http://schemas.microsoft.com/office/drawing/2015/9/8/chartex" xmlns:cx2="http://schemas.microsoft.com/office/drawing/2015/10/21/chartex" xmlns:cx3="http://schemas.microsoft.com/office/drawing/2016/5/9/chartex" xmlns:cx4="http://schemas.microsoft.com/office/drawing/2016/5/10/chartex" xmlns:cx5="http://schemas.microsoft.com/office/drawing/2016/5/11/chartex" xmlns:cx6="http://schemas.microsoft.com/office/drawing/2016/5/12/chartex" xmlns:cx7="http://schemas.microsoft.com/office/drawing/2016/5/13/chartex" xmlns:cx8="http://schemas.microsoft.com/office/drawing/2016/5/14/chartex" xmlns:mc="http://schemas.openxmlformats.org/markup-compatibility/2006" xmlns:aink="http://schemas.microsoft.com/office/drawing/2016/ink" xmlns:am3d="http://schemas.microsoft.com/office/drawing/2017/model3d" xmlns:o="urn:schemas-microsoft-com:office:office" xmlns:r="http://schemas.openxmlformats.org/officeDocument/2006/relationships" xmlns:m="http://schemas.openxmlformats.org/officeDocument/2006/math" xmlns:v="urn:schemas-microsoft-com:vml" xmlns:wp14="http://schemas.microsoft.com/office/word/2010/wordprocessingDrawing" xmlns:wp="http://schemas.openxmlformats.org/drawingml/2006/wordprocessingDrawing" xmlns:w10="urn:schemas-microsoft-com:office:word" xmlns:w="http://schemas.openxmlformats.org/wordprocessingml/2006/main" xmlns:w14="http://schemas.microsoft.com/office/word/2010/wordml" xmlns:w15="http://schemas.microsoft.com/office/word/2012/wordml" xmlns:w16cex="http://schemas.microsoft.com/office/word/2018/wordml/cex" xmlns:w16cid="http://schemas.microsoft.com/office/word/2016/wordml/cid" xmlns:w16="http://schemas.microsoft.com/office/word/2018/wordml" xmlns:w16se="http://schemas.microsoft.com/office/word/2015/wordml/symex" xmlns:wpg="http://schemas.microsoft.com/office/word/2010/wordprocessingGroup" xmlns:wpi="http://schemas.microsoft.com/office/word/2010/wordprocessingInk" xmlns:wne="http://schemas.microsoft.com/office/word/2006/wordml" xmlns:wps="http://schemas.microsoft.com/office/word/2010/wordprocessingShape" mc:Ignorable="w14 w15 w16se w16cid w16 w16cex wp14">
+  <w:abstractNum w:abstractNumId="0" w15:restartNumberingAfterBreak="0">
+    <w:nsid w:val="18E23F50"/>
+    <w:multiLevelType w:val="multilevel"/>
+    <w:tmpl w:val="3D9E64A2"/>
     <w:lvl w:ilvl="0">
       <w:start w:val="1"/>
       <w:numFmt w:val="decimal"/>
@@ -310,20 +551,28 @@
     </w:lvl>
   </w:abstractNum>
   <w:num w:numId="1">
-    <w:abstractNumId w:val="1"/>
+    <w:abstractNumId w:val="0"/>
   </w:num>
 </w:numbering>
 </file>
 
+<file path=word/people.xml><?xml version="1.0" encoding="utf-8"?>
+<w15:people xmlns:wpc="http://schemas.microsoft.com/office/word/2010/wordprocessingCanvas" xmlns:cx="http://schemas.microsoft.com/office/drawing/2014/chartex" xmlns:cx1="http://schemas.microsoft.com/office/drawing/2015/9/8/chartex" xmlns:cx2="http://schemas.microsoft.com/office/drawing/2015/10/21/chartex" xmlns:cx3="http://schemas.microsoft.com/office/drawing/2016/5/9/chartex" xmlns:cx4="http://schemas.microsoft.com/office/drawing/2016/5/10/chartex" xmlns:cx5="http://schemas.microsoft.com/office/drawing/2016/5/11/chartex" xmlns:cx6="http://schemas.microsoft.com/office/drawing/2016/5/12/chartex" xmlns:cx7="http://schemas.microsoft.com/office/drawing/2016/5/13/chartex" xmlns:cx8="http://schemas.microsoft.com/office/drawing/2016/5/14/chartex" xmlns:mc="http://schemas.openxmlformats.org/markup-compatibility/2006" xmlns:aink="http://schemas.microsoft.com/office/drawing/2016/ink" xmlns:am3d="http://schemas.microsoft.com/office/drawing/2017/model3d" xmlns:o="urn:schemas-microsoft-com:office:office" xmlns:r="http://schemas.openxmlformats.org/officeDocument/2006/relationships" xmlns:m="http://schemas.openxmlformats.org/officeDocument/2006/math" xmlns:v="urn:schemas-microsoft-com:vml" xmlns:wp14="http://schemas.microsoft.com/office/word/2010/wordprocessingDrawing" xmlns:wp="http://schemas.openxmlformats.org/drawingml/2006/wordprocessingDrawing" xmlns:w10="urn:schemas-microsoft-com:office:word" xmlns:w="http://schemas.openxmlformats.org/wordprocessingml/2006/main" xmlns:w14="http://schemas.microsoft.com/office/word/2010/wordml" xmlns:w15="http://schemas.microsoft.com/office/word/2012/wordml" xmlns:w16cex="http://schemas.microsoft.com/office/word/2018/wordml/cex" xmlns:w16cid="http://schemas.microsoft.com/office/word/2016/wordml/cid" xmlns:w16="http://schemas.microsoft.com/office/word/2018/wordml" xmlns:w16se="http://schemas.microsoft.com/office/word/2015/wordml/symex" xmlns:wpg="http://schemas.microsoft.com/office/word/2010/wordprocessingGroup" xmlns:wpi="http://schemas.microsoft.com/office/word/2010/wordprocessingInk" xmlns:wne="http://schemas.microsoft.com/office/word/2006/wordml" xmlns:wps="http://schemas.microsoft.com/office/word/2010/wordprocessingShape" mc:Ignorable="w14 w15 w16se w16cid w16 w16cex wp14">
+  <w15:person w15:author="Ming Kim Low">
+    <w15:presenceInfo w15:providerId="AD" w15:userId="S::18LowMK@cgs.vic.edu.au::d555e73c-2763-4c97-b6f2-3f19e97b1b93"/>
+  </w15:person>
+</w15:people>
+</file>
+
 <file path=word/styles.xml><?xml version="1.0" encoding="utf-8"?>
-<w:styles xmlns:mc="http://schemas.openxmlformats.org/markup-compatibility/2006" xmlns:o="urn:schemas-microsoft-com:office:office" xmlns:r="http://schemas.openxmlformats.org/officeDocument/2006/relationships" xmlns:m="http://schemas.openxmlformats.org/officeDocument/2006/math" xmlns:v="urn:schemas-microsoft-com:vml" xmlns:wp="http://schemas.openxmlformats.org/drawingml/2006/wordprocessingDrawing" xmlns:w10="urn:schemas-microsoft-com:office:word" xmlns:w="http://schemas.openxmlformats.org/wordprocessingml/2006/main" xmlns:wne="http://schemas.microsoft.com/office/word/2006/wordml" xmlns:sl="http://schemas.openxmlformats.org/schemaLibrary/2006/main" xmlns:a="http://schemas.openxmlformats.org/drawingml/2006/main" xmlns:pic="http://schemas.openxmlformats.org/drawingml/2006/picture" xmlns:c="http://schemas.openxmlformats.org/drawingml/2006/chart" xmlns:lc="http://schemas.openxmlformats.org/drawingml/2006/lockedCanvas" xmlns:dgm="http://schemas.openxmlformats.org/drawingml/2006/diagram" xmlns:wps="http://schemas.microsoft.com/office/word/2010/wordprocessingShape" xmlns:wpg="http://schemas.microsoft.com/office/word/2010/wordprocessingGroup" xmlns:w14="http://schemas.microsoft.com/office/word/2010/wordml" xmlns:w15="http://schemas.microsoft.com/office/word/2012/wordml">
+<w:styles xmlns:mc="http://schemas.openxmlformats.org/markup-compatibility/2006" xmlns:r="http://schemas.openxmlformats.org/officeDocument/2006/relationships" xmlns:w="http://schemas.openxmlformats.org/wordprocessingml/2006/main" xmlns:w14="http://schemas.microsoft.com/office/word/2010/wordml" xmlns:w15="http://schemas.microsoft.com/office/word/2012/wordml" xmlns:w16cex="http://schemas.microsoft.com/office/word/2018/wordml/cex" xmlns:w16cid="http://schemas.microsoft.com/office/word/2016/wordml/cid" xmlns:w16="http://schemas.microsoft.com/office/word/2018/wordml" xmlns:w16se="http://schemas.microsoft.com/office/word/2015/wordml/symex" mc:Ignorable="w14 w15 w16se w16cid w16 w16cex">
   <w:docDefaults>
     <w:rPrDefault>
       <w:rPr>
-        <w:rFonts w:ascii="Arial" w:cs="Arial" w:eastAsia="Arial" w:hAnsi="Arial"/>
+        <w:rFonts w:ascii="Arial" w:eastAsia="Arial" w:hAnsi="Arial" w:cs="Arial"/>
         <w:sz w:val="22"/>
         <w:szCs w:val="22"/>
-        <w:lang w:val="en"/>
+        <w:lang w:val="en" w:eastAsia="en-AU" w:bidi="ar-SA"/>
       </w:rPr>
     </w:rPrDefault>
     <w:pPrDefault>
@@ -332,20 +581,399 @@
       </w:pPr>
     </w:pPrDefault>
   </w:docDefaults>
-  <w:style w:type="paragraph" w:styleId="Normal" w:default="1">
-    <w:name w:val="normal"/>
-  </w:style>
-  <w:style w:type="table" w:styleId="TableNormal" w:default="1">
-    <w:name w:val="Table Normal"/>
+  <w:latentStyles w:defLockedState="0" w:defUIPriority="99" w:defSemiHidden="0" w:defUnhideWhenUsed="0" w:defQFormat="0" w:count="376">
+    <w:lsdException w:name="Normal" w:uiPriority="0" w:qFormat="1"/>
+    <w:lsdException w:name="heading 1" w:uiPriority="9" w:qFormat="1"/>
+    <w:lsdException w:name="heading 2" w:semiHidden="1" w:uiPriority="9" w:unhideWhenUsed="1" w:qFormat="1"/>
+    <w:lsdException w:name="heading 3" w:semiHidden="1" w:uiPriority="9" w:unhideWhenUsed="1" w:qFormat="1"/>
+    <w:lsdException w:name="heading 4" w:semiHidden="1" w:uiPriority="9" w:unhideWhenUsed="1" w:qFormat="1"/>
+    <w:lsdException w:name="heading 5" w:semiHidden="1" w:uiPriority="9" w:unhideWhenUsed="1" w:qFormat="1"/>
+    <w:lsdException w:name="heading 6" w:semiHidden="1" w:uiPriority="9" w:unhideWhenUsed="1" w:qFormat="1"/>
+    <w:lsdException w:name="heading 7" w:semiHidden="1" w:uiPriority="9" w:unhideWhenUsed="1" w:qFormat="1"/>
+    <w:lsdException w:name="heading 8" w:semiHidden="1" w:uiPriority="9" w:unhideWhenUsed="1" w:qFormat="1"/>
+    <w:lsdException w:name="heading 9" w:semiHidden="1" w:uiPriority="9" w:unhideWhenUsed="1" w:qFormat="1"/>
+    <w:lsdException w:name="index 1" w:semiHidden="1" w:unhideWhenUsed="1"/>
+    <w:lsdException w:name="index 2" w:semiHidden="1" w:unhideWhenUsed="1"/>
+    <w:lsdException w:name="index 3" w:semiHidden="1" w:unhideWhenUsed="1"/>
+    <w:lsdException w:name="index 4" w:semiHidden="1" w:unhideWhenUsed="1"/>
+    <w:lsdException w:name="index 5" w:semiHidden="1" w:unhideWhenUsed="1"/>
+    <w:lsdException w:name="index 6" w:semiHidden="1" w:unhideWhenUsed="1"/>
+    <w:lsdException w:name="index 7" w:semiHidden="1" w:unhideWhenUsed="1"/>
+    <w:lsdException w:name="index 8" w:semiHidden="1" w:unhideWhenUsed="1"/>
+    <w:lsdException w:name="index 9" w:semiHidden="1" w:unhideWhenUsed="1"/>
+    <w:lsdException w:name="toc 1" w:semiHidden="1" w:uiPriority="39" w:unhideWhenUsed="1"/>
+    <w:lsdException w:name="toc 2" w:semiHidden="1" w:uiPriority="39" w:unhideWhenUsed="1"/>
+    <w:lsdException w:name="toc 3" w:semiHidden="1" w:uiPriority="39" w:unhideWhenUsed="1"/>
+    <w:lsdException w:name="toc 4" w:semiHidden="1" w:uiPriority="39" w:unhideWhenUsed="1"/>
+    <w:lsdException w:name="toc 5" w:semiHidden="1" w:uiPriority="39" w:unhideWhenUsed="1"/>
+    <w:lsdException w:name="toc 6" w:semiHidden="1" w:uiPriority="39" w:unhideWhenUsed="1"/>
+    <w:lsdException w:name="toc 7" w:semiHidden="1" w:uiPriority="39" w:unhideWhenUsed="1"/>
+    <w:lsdException w:name="toc 8" w:semiHidden="1" w:uiPriority="39" w:unhideWhenUsed="1"/>
+    <w:lsdException w:name="toc 9" w:semiHidden="1" w:uiPriority="39" w:unhideWhenUsed="1"/>
+    <w:lsdException w:name="Normal Indent" w:semiHidden="1" w:unhideWhenUsed="1"/>
+    <w:lsdException w:name="footnote text" w:semiHidden="1" w:unhideWhenUsed="1"/>
+    <w:lsdException w:name="annotation text" w:semiHidden="1" w:unhideWhenUsed="1"/>
+    <w:lsdException w:name="header" w:semiHidden="1" w:unhideWhenUsed="1"/>
+    <w:lsdException w:name="footer" w:semiHidden="1" w:unhideWhenUsed="1"/>
+    <w:lsdException w:name="index heading" w:semiHidden="1" w:unhideWhenUsed="1"/>
+    <w:lsdException w:name="caption" w:semiHidden="1" w:uiPriority="35" w:unhideWhenUsed="1" w:qFormat="1"/>
+    <w:lsdException w:name="table of figures" w:semiHidden="1" w:unhideWhenUsed="1"/>
+    <w:lsdException w:name="envelope address" w:semiHidden="1" w:unhideWhenUsed="1"/>
+    <w:lsdException w:name="envelope return" w:semiHidden="1" w:unhideWhenUsed="1"/>
+    <w:lsdException w:name="footnote reference" w:semiHidden="1" w:unhideWhenUsed="1"/>
+    <w:lsdException w:name="annotation reference" w:semiHidden="1" w:unhideWhenUsed="1"/>
+    <w:lsdException w:name="line number" w:semiHidden="1" w:unhideWhenUsed="1"/>
+    <w:lsdException w:name="page number" w:semiHidden="1" w:unhideWhenUsed="1"/>
+    <w:lsdException w:name="endnote reference" w:semiHidden="1" w:unhideWhenUsed="1"/>
+    <w:lsdException w:name="endnote text" w:semiHidden="1" w:unhideWhenUsed="1"/>
+    <w:lsdException w:name="table of authorities" w:semiHidden="1" w:unhideWhenUsed="1"/>
+    <w:lsdException w:name="macro" w:semiHidden="1" w:unhideWhenUsed="1"/>
+    <w:lsdException w:name="toa heading" w:semiHidden="1" w:unhideWhenUsed="1"/>
+    <w:lsdException w:name="List" w:semiHidden="1" w:unhideWhenUsed="1"/>
+    <w:lsdException w:name="List Bullet" w:semiHidden="1" w:unhideWhenUsed="1"/>
+    <w:lsdException w:name="List Number" w:semiHidden="1" w:unhideWhenUsed="1"/>
+    <w:lsdException w:name="List 2" w:semiHidden="1" w:unhideWhenUsed="1"/>
+    <w:lsdException w:name="List 3" w:semiHidden="1" w:unhideWhenUsed="1"/>
+    <w:lsdException w:name="List 4" w:semiHidden="1" w:unhideWhenUsed="1"/>
+    <w:lsdException w:name="List 5" w:semiHidden="1" w:unhideWhenUsed="1"/>
+    <w:lsdException w:name="List Bullet 2" w:semiHidden="1" w:unhideWhenUsed="1"/>
+    <w:lsdException w:name="List Bullet 3" w:semiHidden="1" w:unhideWhenUsed="1"/>
+    <w:lsdException w:name="List Bullet 4" w:semiHidden="1" w:unhideWhenUsed="1"/>
+    <w:lsdException w:name="List Bullet 5" w:semiHidden="1" w:unhideWhenUsed="1"/>
+    <w:lsdException w:name="List Number 2" w:semiHidden="1" w:unhideWhenUsed="1"/>
+    <w:lsdException w:name="List Number 3" w:semiHidden="1" w:unhideWhenUsed="1"/>
+    <w:lsdException w:name="List Number 4" w:semiHidden="1" w:unhideWhenUsed="1"/>
+    <w:lsdException w:name="List Number 5" w:semiHidden="1" w:unhideWhenUsed="1"/>
+    <w:lsdException w:name="Title" w:uiPriority="10" w:qFormat="1"/>
+    <w:lsdException w:name="Closing" w:semiHidden="1" w:unhideWhenUsed="1"/>
+    <w:lsdException w:name="Signature" w:semiHidden="1" w:unhideWhenUsed="1"/>
+    <w:lsdException w:name="Default Paragraph Font" w:semiHidden="1" w:uiPriority="1" w:unhideWhenUsed="1"/>
+    <w:lsdException w:name="Body Text" w:semiHidden="1" w:unhideWhenUsed="1"/>
+    <w:lsdException w:name="Body Text Indent" w:semiHidden="1" w:unhideWhenUsed="1"/>
+    <w:lsdException w:name="List Continue" w:semiHidden="1" w:unhideWhenUsed="1"/>
+    <w:lsdException w:name="List Continue 2" w:semiHidden="1" w:unhideWhenUsed="1"/>
+    <w:lsdException w:name="List Continue 3" w:semiHidden="1" w:unhideWhenUsed="1"/>
+    <w:lsdException w:name="List Continue 4" w:semiHidden="1" w:unhideWhenUsed="1"/>
+    <w:lsdException w:name="List Continue 5" w:semiHidden="1" w:unhideWhenUsed="1"/>
+    <w:lsdException w:name="Message Header" w:semiHidden="1" w:unhideWhenUsed="1"/>
+    <w:lsdException w:name="Subtitle" w:uiPriority="11" w:qFormat="1"/>
+    <w:lsdException w:name="Salutation" w:semiHidden="1" w:unhideWhenUsed="1"/>
+    <w:lsdException w:name="Date" w:semiHidden="1" w:unhideWhenUsed="1"/>
+    <w:lsdException w:name="Body Text First Indent" w:semiHidden="1" w:unhideWhenUsed="1"/>
+    <w:lsdException w:name="Body Text First Indent 2" w:semiHidden="1" w:unhideWhenUsed="1"/>
+    <w:lsdException w:name="Note Heading" w:semiHidden="1" w:unhideWhenUsed="1"/>
+    <w:lsdException w:name="Body Text 2" w:semiHidden="1" w:unhideWhenUsed="1"/>
+    <w:lsdException w:name="Body Text 3" w:semiHidden="1" w:unhideWhenUsed="1"/>
+    <w:lsdException w:name="Body Text Indent 2" w:semiHidden="1" w:unhideWhenUsed="1"/>
+    <w:lsdException w:name="Body Text Indent 3" w:semiHidden="1" w:unhideWhenUsed="1"/>
+    <w:lsdException w:name="Block Text" w:semiHidden="1" w:unhideWhenUsed="1"/>
+    <w:lsdException w:name="Hyperlink" w:semiHidden="1" w:unhideWhenUsed="1"/>
+    <w:lsdException w:name="FollowedHyperlink" w:semiHidden="1" w:unhideWhenUsed="1"/>
+    <w:lsdException w:name="Strong" w:uiPriority="22" w:qFormat="1"/>
+    <w:lsdException w:name="Emphasis" w:uiPriority="20" w:qFormat="1"/>
+    <w:lsdException w:name="Document Map" w:semiHidden="1" w:unhideWhenUsed="1"/>
+    <w:lsdException w:name="Plain Text" w:semiHidden="1" w:unhideWhenUsed="1"/>
+    <w:lsdException w:name="E-mail Signature" w:semiHidden="1" w:unhideWhenUsed="1"/>
+    <w:lsdException w:name="HTML Top of Form" w:semiHidden="1" w:unhideWhenUsed="1"/>
+    <w:lsdException w:name="HTML Bottom of Form" w:semiHidden="1" w:unhideWhenUsed="1"/>
+    <w:lsdException w:name="Normal (Web)" w:semiHidden="1" w:unhideWhenUsed="1"/>
+    <w:lsdException w:name="HTML Acronym" w:semiHidden="1" w:unhideWhenUsed="1"/>
+    <w:lsdException w:name="HTML Address" w:semiHidden="1" w:unhideWhenUsed="1"/>
+    <w:lsdException w:name="HTML Cite" w:semiHidden="1" w:unhideWhenUsed="1"/>
+    <w:lsdException w:name="HTML Code" w:semiHidden="1" w:unhideWhenUsed="1"/>
+    <w:lsdException w:name="HTML Definition" w:semiHidden="1" w:unhideWhenUsed="1"/>
+    <w:lsdException w:name="HTML Keyboard" w:semiHidden="1" w:unhideWhenUsed="1"/>
+    <w:lsdException w:name="HTML Preformatted" w:semiHidden="1" w:unhideWhenUsed="1"/>
+    <w:lsdException w:name="HTML Sample" w:semiHidden="1" w:unhideWhenUsed="1"/>
+    <w:lsdException w:name="HTML Typewriter" w:semiHidden="1" w:unhideWhenUsed="1"/>
+    <w:lsdException w:name="HTML Variable" w:semiHidden="1" w:unhideWhenUsed="1"/>
+    <w:lsdException w:name="Normal Table" w:semiHidden="1" w:unhideWhenUsed="1"/>
+    <w:lsdException w:name="annotation subject" w:semiHidden="1" w:unhideWhenUsed="1"/>
+    <w:lsdException w:name="No List" w:semiHidden="1" w:unhideWhenUsed="1"/>
+    <w:lsdException w:name="Outline List 1" w:semiHidden="1" w:unhideWhenUsed="1"/>
+    <w:lsdException w:name="Outline List 2" w:semiHidden="1" w:unhideWhenUsed="1"/>
+    <w:lsdException w:name="Outline List 3" w:semiHidden="1" w:unhideWhenUsed="1"/>
+    <w:lsdException w:name="Table Simple 1" w:semiHidden="1" w:unhideWhenUsed="1"/>
+    <w:lsdException w:name="Table Simple 2" w:semiHidden="1" w:unhideWhenUsed="1"/>
+    <w:lsdException w:name="Table Simple 3" w:semiHidden="1" w:unhideWhenUsed="1"/>
+    <w:lsdException w:name="Table Classic 1" w:semiHidden="1" w:unhideWhenUsed="1"/>
+    <w:lsdException w:name="Table Classic 2" w:semiHidden="1" w:unhideWhenUsed="1"/>
+    <w:lsdException w:name="Table Classic 3" w:semiHidden="1" w:unhideWhenUsed="1"/>
+    <w:lsdException w:name="Table Classic 4" w:semiHidden="1" w:unhideWhenUsed="1"/>
+    <w:lsdException w:name="Table Colorful 1" w:semiHidden="1" w:unhideWhenUsed="1"/>
+    <w:lsdException w:name="Table Colorful 2" w:semiHidden="1" w:unhideWhenUsed="1"/>
+    <w:lsdException w:name="Table Colorful 3" w:semiHidden="1" w:unhideWhenUsed="1"/>
+    <w:lsdException w:name="Table Columns 1" w:semiHidden="1" w:unhideWhenUsed="1"/>
+    <w:lsdException w:name="Table Columns 2" w:semiHidden="1" w:unhideWhenUsed="1"/>
+    <w:lsdException w:name="Table Columns 3" w:semiHidden="1" w:unhideWhenUsed="1"/>
+    <w:lsdException w:name="Table Columns 4" w:semiHidden="1" w:unhideWhenUsed="1"/>
+    <w:lsdException w:name="Table Columns 5" w:semiHidden="1" w:unhideWhenUsed="1"/>
+    <w:lsdException w:name="Table Grid 1" w:semiHidden="1" w:unhideWhenUsed="1"/>
+    <w:lsdException w:name="Table Grid 2" w:semiHidden="1" w:unhideWhenUsed="1"/>
+    <w:lsdException w:name="Table Grid 3" w:semiHidden="1" w:unhideWhenUsed="1"/>
+    <w:lsdException w:name="Table Grid 4" w:semiHidden="1" w:unhideWhenUsed="1"/>
+    <w:lsdException w:name="Table Grid 5" w:semiHidden="1" w:unhideWhenUsed="1"/>
+    <w:lsdException w:name="Table Grid 6" w:semiHidden="1" w:unhideWhenUsed="1"/>
+    <w:lsdException w:name="Table Grid 7" w:semiHidden="1" w:unhideWhenUsed="1"/>
+    <w:lsdException w:name="Table Grid 8" w:semiHidden="1" w:unhideWhenUsed="1"/>
+    <w:lsdException w:name="Table List 1" w:semiHidden="1" w:unhideWhenUsed="1"/>
+    <w:lsdException w:name="Table List 2" w:semiHidden="1" w:unhideWhenUsed="1"/>
+    <w:lsdException w:name="Table List 3" w:semiHidden="1" w:unhideWhenUsed="1"/>
+    <w:lsdException w:name="Table List 4" w:semiHidden="1" w:unhideWhenUsed="1"/>
+    <w:lsdException w:name="Table List 5" w:semiHidden="1" w:unhideWhenUsed="1"/>
+    <w:lsdException w:name="Table List 6" w:semiHidden="1" w:unhideWhenUsed="1"/>
+    <w:lsdException w:name="Table List 7" w:semiHidden="1" w:unhideWhenUsed="1"/>
+    <w:lsdException w:name="Table List 8" w:semiHidden="1" w:unhideWhenUsed="1"/>
+    <w:lsdException w:name="Table 3D effects 1" w:semiHidden="1" w:unhideWhenUsed="1"/>
+    <w:lsdException w:name="Table 3D effects 2" w:semiHidden="1" w:unhideWhenUsed="1"/>
+    <w:lsdException w:name="Table 3D effects 3" w:semiHidden="1" w:unhideWhenUsed="1"/>
+    <w:lsdException w:name="Table Contemporary" w:semiHidden="1" w:unhideWhenUsed="1"/>
+    <w:lsdException w:name="Table Elegant" w:semiHidden="1" w:unhideWhenUsed="1"/>
+    <w:lsdException w:name="Table Professional" w:semiHidden="1" w:unhideWhenUsed="1"/>
+    <w:lsdException w:name="Table Subtle 1" w:semiHidden="1" w:unhideWhenUsed="1"/>
+    <w:lsdException w:name="Table Subtle 2" w:semiHidden="1" w:unhideWhenUsed="1"/>
+    <w:lsdException w:name="Table Web 1" w:semiHidden="1" w:unhideWhenUsed="1"/>
+    <w:lsdException w:name="Table Web 2" w:semiHidden="1" w:unhideWhenUsed="1"/>
+    <w:lsdException w:name="Table Web 3" w:semiHidden="1" w:unhideWhenUsed="1"/>
+    <w:lsdException w:name="Balloon Text" w:semiHidden="1" w:unhideWhenUsed="1"/>
+    <w:lsdException w:name="Table Grid" w:uiPriority="39"/>
+    <w:lsdException w:name="Table Theme" w:semiHidden="1" w:unhideWhenUsed="1"/>
+    <w:lsdException w:name="Placeholder Text" w:semiHidden="1"/>
+    <w:lsdException w:name="No Spacing" w:uiPriority="1" w:qFormat="1"/>
+    <w:lsdException w:name="Light Shading" w:uiPriority="60"/>
+    <w:lsdException w:name="Light List" w:uiPriority="61"/>
+    <w:lsdException w:name="Light Grid" w:uiPriority="62"/>
+    <w:lsdException w:name="Medium Shading 1" w:uiPriority="63"/>
+    <w:lsdException w:name="Medium Shading 2" w:uiPriority="64"/>
+    <w:lsdException w:name="Medium List 1" w:uiPriority="65"/>
+    <w:lsdException w:name="Medium List 2" w:uiPriority="66"/>
+    <w:lsdException w:name="Medium Grid 1" w:uiPriority="67"/>
+    <w:lsdException w:name="Medium Grid 2" w:uiPriority="68"/>
+    <w:lsdException w:name="Medium Grid 3" w:uiPriority="69"/>
+    <w:lsdException w:name="Dark List" w:uiPriority="70"/>
+    <w:lsdException w:name="Colorful Shading" w:uiPriority="71"/>
+    <w:lsdException w:name="Colorful List" w:uiPriority="72"/>
+    <w:lsdException w:name="Colorful Grid" w:uiPriority="73"/>
+    <w:lsdException w:name="Light Shading Accent 1" w:uiPriority="60"/>
+    <w:lsdException w:name="Light List Accent 1" w:uiPriority="61"/>
+    <w:lsdException w:name="Light Grid Accent 1" w:uiPriority="62"/>
+    <w:lsdException w:name="Medium Shading 1 Accent 1" w:uiPriority="63"/>
+    <w:lsdException w:name="Medium Shading 2 Accent 1" w:uiPriority="64"/>
+    <w:lsdException w:name="Medium List 1 Accent 1" w:uiPriority="65"/>
+    <w:lsdException w:name="Revision" w:semiHidden="1"/>
+    <w:lsdException w:name="List Paragraph" w:uiPriority="34" w:qFormat="1"/>
+    <w:lsdException w:name="Quote" w:uiPriority="29" w:qFormat="1"/>
+    <w:lsdException w:name="Intense Quote" w:uiPriority="30" w:qFormat="1"/>
+    <w:lsdException w:name="Medium List 2 Accent 1" w:uiPriority="66"/>
+    <w:lsdException w:name="Medium Grid 1 Accent 1" w:uiPriority="67"/>
+    <w:lsdException w:name="Medium Grid 2 Accent 1" w:uiPriority="68"/>
+    <w:lsdException w:name="Medium Grid 3 Accent 1" w:uiPriority="69"/>
+    <w:lsdException w:name="Dark List Accent 1" w:uiPriority="70"/>
+    <w:lsdException w:name="Colorful Shading Accent 1" w:uiPriority="71"/>
+    <w:lsdException w:name="Colorful List Accent 1" w:uiPriority="72"/>
+    <w:lsdException w:name="Colorful Grid Accent 1" w:uiPriority="73"/>
+    <w:lsdException w:name="Light Shading Accent 2" w:uiPriority="60"/>
+    <w:lsdException w:name="Light List Accent 2" w:uiPriority="61"/>
+    <w:lsdException w:name="Light Grid Accent 2" w:uiPriority="62"/>
+    <w:lsdException w:name="Medium Shading 1 Accent 2" w:uiPriority="63"/>
+    <w:lsdException w:name="Medium Shading 2 Accent 2" w:uiPriority="64"/>
+    <w:lsdException w:name="Medium List 1 Accent 2" w:uiPriority="65"/>
+    <w:lsdException w:name="Medium List 2 Accent 2" w:uiPriority="66"/>
+    <w:lsdException w:name="Medium Grid 1 Accent 2" w:uiPriority="67"/>
+    <w:lsdException w:name="Medium Grid 2 Accent 2" w:uiPriority="68"/>
+    <w:lsdException w:name="Medium Grid 3 Accent 2" w:uiPriority="69"/>
+    <w:lsdException w:name="Dark List Accent 2" w:uiPriority="70"/>
+    <w:lsdException w:name="Colorful Shading Accent 2" w:uiPriority="71"/>
+    <w:lsdException w:name="Colorful List Accent 2" w:uiPriority="72"/>
+    <w:lsdException w:name="Colorful Grid Accent 2" w:uiPriority="73"/>
+    <w:lsdException w:name="Light Shading Accent 3" w:uiPriority="60"/>
+    <w:lsdException w:name="Light List Accent 3" w:uiPriority="61"/>
+    <w:lsdException w:name="Light Grid Accent 3" w:uiPriority="62"/>
+    <w:lsdException w:name="Medium Shading 1 Accent 3" w:uiPriority="63"/>
+    <w:lsdException w:name="Medium Shading 2 Accent 3" w:uiPriority="64"/>
+    <w:lsdException w:name="Medium List 1 Accent 3" w:uiPriority="65"/>
+    <w:lsdException w:name="Medium List 2 Accent 3" w:uiPriority="66"/>
+    <w:lsdException w:name="Medium Grid 1 Accent 3" w:uiPriority="67"/>
+    <w:lsdException w:name="Medium Grid 2 Accent 3" w:uiPriority="68"/>
+    <w:lsdException w:name="Medium Grid 3 Accent 3" w:uiPriority="69"/>
+    <w:lsdException w:name="Dark List Accent 3" w:uiPriority="70"/>
+    <w:lsdException w:name="Colorful Shading Accent 3" w:uiPriority="71"/>
+    <w:lsdException w:name="Colorful List Accent 3" w:uiPriority="72"/>
+    <w:lsdException w:name="Colorful Grid Accent 3" w:uiPriority="73"/>
+    <w:lsdException w:name="Light Shading Accent 4" w:uiPriority="60"/>
+    <w:lsdException w:name="Light List Accent 4" w:uiPriority="61"/>
+    <w:lsdException w:name="Light Grid Accent 4" w:uiPriority="62"/>
+    <w:lsdException w:name="Medium Shading 1 Accent 4" w:uiPriority="63"/>
+    <w:lsdException w:name="Medium Shading 2 Accent 4" w:uiPriority="64"/>
+    <w:lsdException w:name="Medium List 1 Accent 4" w:uiPriority="65"/>
+    <w:lsdException w:name="Medium List 2 Accent 4" w:uiPriority="66"/>
+    <w:lsdException w:name="Medium Grid 1 Accent 4" w:uiPriority="67"/>
+    <w:lsdException w:name="Medium Grid 2 Accent 4" w:uiPriority="68"/>
+    <w:lsdException w:name="Medium Grid 3 Accent 4" w:uiPriority="69"/>
+    <w:lsdException w:name="Dark List Accent 4" w:uiPriority="70"/>
+    <w:lsdException w:name="Colorful Shading Accent 4" w:uiPriority="71"/>
+    <w:lsdException w:name="Colorful List Accent 4" w:uiPriority="72"/>
+    <w:lsdException w:name="Colorful Grid Accent 4" w:uiPriority="73"/>
+    <w:lsdException w:name="Light Shading Accent 5" w:uiPriority="60"/>
+    <w:lsdException w:name="Light List Accent 5" w:uiPriority="61"/>
+    <w:lsdException w:name="Light Grid Accent 5" w:uiPriority="62"/>
+    <w:lsdException w:name="Medium Shading 1 Accent 5" w:uiPriority="63"/>
+    <w:lsdException w:name="Medium Shading 2 Accent 5" w:uiPriority="64"/>
+    <w:lsdException w:name="Medium List 1 Accent 5" w:uiPriority="65"/>
+    <w:lsdException w:name="Medium List 2 Accent 5" w:uiPriority="66"/>
+    <w:lsdException w:name="Medium Grid 1 Accent 5" w:uiPriority="67"/>
+    <w:lsdException w:name="Medium Grid 2 Accent 5" w:uiPriority="68"/>
+    <w:lsdException w:name="Medium Grid 3 Accent 5" w:uiPriority="69"/>
+    <w:lsdException w:name="Dark List Accent 5" w:uiPriority="70"/>
+    <w:lsdException w:name="Colorful Shading Accent 5" w:uiPriority="71"/>
+    <w:lsdException w:name="Colorful List Accent 5" w:uiPriority="72"/>
+    <w:lsdException w:name="Colorful Grid Accent 5" w:uiPriority="73"/>
+    <w:lsdException w:name="Light Shading Accent 6" w:uiPriority="60"/>
+    <w:lsdException w:name="Light List Accent 6" w:uiPriority="61"/>
+    <w:lsdException w:name="Light Grid Accent 6" w:uiPriority="62"/>
+    <w:lsdException w:name="Medium Shading 1 Accent 6" w:uiPriority="63"/>
+    <w:lsdException w:name="Medium Shading 2 Accent 6" w:uiPriority="64"/>
+    <w:lsdException w:name="Medium List 1 Accent 6" w:uiPriority="65"/>
+    <w:lsdException w:name="Medium List 2 Accent 6" w:uiPriority="66"/>
+    <w:lsdException w:name="Medium Grid 1 Accent 6" w:uiPriority="67"/>
+    <w:lsdException w:name="Medium Grid 2 Accent 6" w:uiPriority="68"/>
+    <w:lsdException w:name="Medium Grid 3 Accent 6" w:uiPriority="69"/>
+    <w:lsdException w:name="Dark List Accent 6" w:uiPriority="70"/>
+    <w:lsdException w:name="Colorful Shading Accent 6" w:uiPriority="71"/>
+    <w:lsdException w:name="Colorful List Accent 6" w:uiPriority="72"/>
+    <w:lsdException w:name="Colorful Grid Accent 6" w:uiPriority="73"/>
+    <w:lsdException w:name="Subtle Emphasis" w:uiPriority="19" w:qFormat="1"/>
+    <w:lsdException w:name="Intense Emphasis" w:uiPriority="21" w:qFormat="1"/>
+    <w:lsdException w:name="Subtle Reference" w:uiPriority="31" w:qFormat="1"/>
+    <w:lsdException w:name="Intense Reference" w:uiPriority="32" w:qFormat="1"/>
+    <w:lsdException w:name="Book Title" w:uiPriority="33" w:qFormat="1"/>
+    <w:lsdException w:name="Bibliography" w:semiHidden="1" w:uiPriority="37" w:unhideWhenUsed="1"/>
+    <w:lsdException w:name="TOC Heading" w:semiHidden="1" w:uiPriority="39" w:unhideWhenUsed="1" w:qFormat="1"/>
+    <w:lsdException w:name="Plain Table 1" w:uiPriority="41"/>
+    <w:lsdException w:name="Plain Table 2" w:uiPriority="42"/>
+    <w:lsdException w:name="Plain Table 3" w:uiPriority="43"/>
+    <w:lsdException w:name="Plain Table 4" w:uiPriority="44"/>
+    <w:lsdException w:name="Plain Table 5" w:uiPriority="45"/>
+    <w:lsdException w:name="Grid Table Light" w:uiPriority="40"/>
+    <w:lsdException w:name="Grid Table 1 Light" w:uiPriority="46"/>
+    <w:lsdException w:name="Grid Table 2" w:uiPriority="47"/>
+    <w:lsdException w:name="Grid Table 3" w:uiPriority="48"/>
+    <w:lsdException w:name="Grid Table 4" w:uiPriority="49"/>
+    <w:lsdException w:name="Grid Table 5 Dark" w:uiPriority="50"/>
+    <w:lsdException w:name="Grid Table 6 Colorful" w:uiPriority="51"/>
+    <w:lsdException w:name="Grid Table 7 Colorful" w:uiPriority="52"/>
+    <w:lsdException w:name="Grid Table 1 Light Accent 1" w:uiPriority="46"/>
+    <w:lsdException w:name="Grid Table 2 Accent 1" w:uiPriority="47"/>
+    <w:lsdException w:name="Grid Table 3 Accent 1" w:uiPriority="48"/>
+    <w:lsdException w:name="Grid Table 4 Accent 1" w:uiPriority="49"/>
+    <w:lsdException w:name="Grid Table 5 Dark Accent 1" w:uiPriority="50"/>
+    <w:lsdException w:name="Grid Table 6 Colorful Accent 1" w:uiPriority="51"/>
+    <w:lsdException w:name="Grid Table 7 Colorful Accent 1" w:uiPriority="52"/>
+    <w:lsdException w:name="Grid Table 1 Light Accent 2" w:uiPriority="46"/>
+    <w:lsdException w:name="Grid Table 2 Accent 2" w:uiPriority="47"/>
+    <w:lsdException w:name="Grid Table 3 Accent 2" w:uiPriority="48"/>
+    <w:lsdException w:name="Grid Table 4 Accent 2" w:uiPriority="49"/>
+    <w:lsdException w:name="Grid Table 5 Dark Accent 2" w:uiPriority="50"/>
+    <w:lsdException w:name="Grid Table 6 Colorful Accent 2" w:uiPriority="51"/>
+    <w:lsdException w:name="Grid Table 7 Colorful Accent 2" w:uiPriority="52"/>
+    <w:lsdException w:name="Grid Table 1 Light Accent 3" w:uiPriority="46"/>
+    <w:lsdException w:name="Grid Table 2 Accent 3" w:uiPriority="47"/>
+    <w:lsdException w:name="Grid Table 3 Accent 3" w:uiPriority="48"/>
+    <w:lsdException w:name="Grid Table 4 Accent 3" w:uiPriority="49"/>
+    <w:lsdException w:name="Grid Table 5 Dark Accent 3" w:uiPriority="50"/>
+    <w:lsdException w:name="Grid Table 6 Colorful Accent 3" w:uiPriority="51"/>
+    <w:lsdException w:name="Grid Table 7 Colorful Accent 3" w:uiPriority="52"/>
+    <w:lsdException w:name="Grid Table 1 Light Accent 4" w:uiPriority="46"/>
+    <w:lsdException w:name="Grid Table 2 Accent 4" w:uiPriority="47"/>
+    <w:lsdException w:name="Grid Table 3 Accent 4" w:uiPriority="48"/>
+    <w:lsdException w:name="Grid Table 4 Accent 4" w:uiPriority="49"/>
+    <w:lsdException w:name="Grid Table 5 Dark Accent 4" w:uiPriority="50"/>
+    <w:lsdException w:name="Grid Table 6 Colorful Accent 4" w:uiPriority="51"/>
+    <w:lsdException w:name="Grid Table 7 Colorful Accent 4" w:uiPriority="52"/>
+    <w:lsdException w:name="Grid Table 1 Light Accent 5" w:uiPriority="46"/>
+    <w:lsdException w:name="Grid Table 2 Accent 5" w:uiPriority="47"/>
+    <w:lsdException w:name="Grid Table 3 Accent 5" w:uiPriority="48"/>
+    <w:lsdException w:name="Grid Table 4 Accent 5" w:uiPriority="49"/>
+    <w:lsdException w:name="Grid Table 5 Dark Accent 5" w:uiPriority="50"/>
+    <w:lsdException w:name="Grid Table 6 Colorful Accent 5" w:uiPriority="51"/>
+    <w:lsdException w:name="Grid Table 7 Colorful Accent 5" w:uiPriority="52"/>
+    <w:lsdException w:name="Grid Table 1 Light Accent 6" w:uiPriority="46"/>
+    <w:lsdException w:name="Grid Table 2 Accent 6" w:uiPriority="47"/>
+    <w:lsdException w:name="Grid Table 3 Accent 6" w:uiPriority="48"/>
+    <w:lsdException w:name="Grid Table 4 Accent 6" w:uiPriority="49"/>
+    <w:lsdException w:name="Grid Table 5 Dark Accent 6" w:uiPriority="50"/>
+    <w:lsdException w:name="Grid Table 6 Colorful Accent 6" w:uiPriority="51"/>
+    <w:lsdException w:name="Grid Table 7 Colorful Accent 6" w:uiPriority="52"/>
+    <w:lsdException w:name="List Table 1 Light" w:uiPriority="46"/>
+    <w:lsdException w:name="List Table 2" w:uiPriority="47"/>
+    <w:lsdException w:name="List Table 3" w:uiPriority="48"/>
+    <w:lsdException w:name="List Table 4" w:uiPriority="49"/>
+    <w:lsdException w:name="List Table 5 Dark" w:uiPriority="50"/>
+    <w:lsdException w:name="List Table 6 Colorful" w:uiPriority="51"/>
+    <w:lsdException w:name="List Table 7 Colorful" w:uiPriority="52"/>
+    <w:lsdException w:name="List Table 1 Light Accent 1" w:uiPriority="46"/>
+    <w:lsdException w:name="List Table 2 Accent 1" w:uiPriority="47"/>
+    <w:lsdException w:name="List Table 3 Accent 1" w:uiPriority="48"/>
+    <w:lsdException w:name="List Table 4 Accent 1" w:uiPriority="49"/>
+    <w:lsdException w:name="List Table 5 Dark Accent 1" w:uiPriority="50"/>
+    <w:lsdException w:name="List Table 6 Colorful Accent 1" w:uiPriority="51"/>
+    <w:lsdException w:name="List Table 7 Colorful Accent 1" w:uiPriority="52"/>
+    <w:lsdException w:name="List Table 1 Light Accent 2" w:uiPriority="46"/>
+    <w:lsdException w:name="List Table 2 Accent 2" w:uiPriority="47"/>
+    <w:lsdException w:name="List Table 3 Accent 2" w:uiPriority="48"/>
+    <w:lsdException w:name="List Table 4 Accent 2" w:uiPriority="49"/>
+    <w:lsdException w:name="List Table 5 Dark Accent 2" w:uiPriority="50"/>
+    <w:lsdException w:name="List Table 6 Colorful Accent 2" w:uiPriority="51"/>
+    <w:lsdException w:name="List Table 7 Colorful Accent 2" w:uiPriority="52"/>
+    <w:lsdException w:name="List Table 1 Light Accent 3" w:uiPriority="46"/>
+    <w:lsdException w:name="List Table 2 Accent 3" w:uiPriority="47"/>
+    <w:lsdException w:name="List Table 3 Accent 3" w:uiPriority="48"/>
+    <w:lsdException w:name="List Table 4 Accent 3" w:uiPriority="49"/>
+    <w:lsdException w:name="List Table 5 Dark Accent 3" w:uiPriority="50"/>
+    <w:lsdException w:name="List Table 6 Colorful Accent 3" w:uiPriority="51"/>
+    <w:lsdException w:name="List Table 7 Colorful Accent 3" w:uiPriority="52"/>
+    <w:lsdException w:name="List Table 1 Light Accent 4" w:uiPriority="46"/>
+    <w:lsdException w:name="List Table 2 Accent 4" w:uiPriority="47"/>
+    <w:lsdException w:name="List Table 3 Accent 4" w:uiPriority="48"/>
+    <w:lsdException w:name="List Table 4 Accent 4" w:uiPriority="49"/>
+    <w:lsdException w:name="List Table 5 Dark Accent 4" w:uiPriority="50"/>
+    <w:lsdException w:name="List Table 6 Colorful Accent 4" w:uiPriority="51"/>
+    <w:lsdException w:name="List Table 7 Colorful Accent 4" w:uiPriority="52"/>
+    <w:lsdException w:name="List Table 1 Light Accent 5" w:uiPriority="46"/>
+    <w:lsdException w:name="List Table 2 Accent 5" w:uiPriority="47"/>
+    <w:lsdException w:name="List Table 3 Accent 5" w:uiPriority="48"/>
+    <w:lsdException w:name="List Table 4 Accent 5" w:uiPriority="49"/>
+    <w:lsdException w:name="List Table 5 Dark Accent 5" w:uiPriority="50"/>
+    <w:lsdException w:name="List Table 6 Colorful Accent 5" w:uiPriority="51"/>
+    <w:lsdException w:name="List Table 7 Colorful Accent 5" w:uiPriority="52"/>
+    <w:lsdException w:name="List Table 1 Light Accent 6" w:uiPriority="46"/>
+    <w:lsdException w:name="List Table 2 Accent 6" w:uiPriority="47"/>
+    <w:lsdException w:name="List Table 3 Accent 6" w:uiPriority="48"/>
+    <w:lsdException w:name="List Table 4 Accent 6" w:uiPriority="49"/>
+    <w:lsdException w:name="List Table 5 Dark Accent 6" w:uiPriority="50"/>
+    <w:lsdException w:name="List Table 6 Colorful Accent 6" w:uiPriority="51"/>
+    <w:lsdException w:name="List Table 7 Colorful Accent 6" w:uiPriority="52"/>
+    <w:lsdException w:name="Mention" w:semiHidden="1" w:unhideWhenUsed="1"/>
+    <w:lsdException w:name="Smart Hyperlink" w:semiHidden="1" w:unhideWhenUsed="1"/>
+    <w:lsdException w:name="Hashtag" w:semiHidden="1" w:unhideWhenUsed="1"/>
+    <w:lsdException w:name="Unresolved Mention" w:semiHidden="1" w:unhideWhenUsed="1"/>
+    <w:lsdException w:name="Smart Link" w:semiHidden="1" w:unhideWhenUsed="1"/>
+  </w:latentStyles>
+  <w:style w:type="paragraph" w:default="1" w:styleId="Normal">
+    <w:name w:val="Normal"/>
+    <w:qFormat/>
   </w:style>
   <w:style w:type="paragraph" w:styleId="Heading1">
     <w:name w:val="heading 1"/>
     <w:basedOn w:val="Normal"/>
     <w:next w:val="Normal"/>
+    <w:uiPriority w:val="9"/>
+    <w:qFormat/>
     <w:pPr>
-      <w:keepNext w:val="1"/>
-      <w:keepLines w:val="1"/>
-      <w:spacing w:after="120" w:before="400" w:lineRule="auto"/>
+      <w:keepNext/>
+      <w:keepLines/>
+      <w:spacing w:before="400" w:after="120"/>
+      <w:outlineLvl w:val="0"/>
     </w:pPr>
     <w:rPr>
       <w:sz w:val="40"/>
@@ -356,13 +984,17 @@
     <w:name w:val="heading 2"/>
     <w:basedOn w:val="Normal"/>
     <w:next w:val="Normal"/>
+    <w:uiPriority w:val="9"/>
+    <w:semiHidden/>
+    <w:unhideWhenUsed/>
+    <w:qFormat/>
     <w:pPr>
-      <w:keepNext w:val="1"/>
-      <w:keepLines w:val="1"/>
-      <w:spacing w:after="120" w:before="360" w:lineRule="auto"/>
+      <w:keepNext/>
+      <w:keepLines/>
+      <w:spacing w:before="360" w:after="120"/>
+      <w:outlineLvl w:val="1"/>
     </w:pPr>
     <w:rPr>
-      <w:b w:val="0"/>
       <w:sz w:val="32"/>
       <w:szCs w:val="32"/>
     </w:rPr>
@@ -371,13 +1003,17 @@
     <w:name w:val="heading 3"/>
     <w:basedOn w:val="Normal"/>
     <w:next w:val="Normal"/>
+    <w:uiPriority w:val="9"/>
+    <w:semiHidden/>
+    <w:unhideWhenUsed/>
+    <w:qFormat/>
     <w:pPr>
-      <w:keepNext w:val="1"/>
-      <w:keepLines w:val="1"/>
-      <w:spacing w:after="80" w:before="320" w:lineRule="auto"/>
+      <w:keepNext/>
+      <w:keepLines/>
+      <w:spacing w:before="320" w:after="80"/>
+      <w:outlineLvl w:val="2"/>
     </w:pPr>
     <w:rPr>
-      <w:b w:val="0"/>
       <w:color w:val="434343"/>
       <w:sz w:val="28"/>
       <w:szCs w:val="28"/>
@@ -387,10 +1023,15 @@
     <w:name w:val="heading 4"/>
     <w:basedOn w:val="Normal"/>
     <w:next w:val="Normal"/>
+    <w:uiPriority w:val="9"/>
+    <w:semiHidden/>
+    <w:unhideWhenUsed/>
+    <w:qFormat/>
     <w:pPr>
-      <w:keepNext w:val="1"/>
-      <w:keepLines w:val="1"/>
-      <w:spacing w:after="80" w:before="280" w:lineRule="auto"/>
+      <w:keepNext/>
+      <w:keepLines/>
+      <w:spacing w:before="280" w:after="80"/>
+      <w:outlineLvl w:val="3"/>
     </w:pPr>
     <w:rPr>
       <w:color w:val="666666"/>
@@ -402,41 +1043,76 @@
     <w:name w:val="heading 5"/>
     <w:basedOn w:val="Normal"/>
     <w:next w:val="Normal"/>
+    <w:uiPriority w:val="9"/>
+    <w:semiHidden/>
+    <w:unhideWhenUsed/>
+    <w:qFormat/>
     <w:pPr>
-      <w:keepNext w:val="1"/>
-      <w:keepLines w:val="1"/>
-      <w:spacing w:after="80" w:before="240" w:lineRule="auto"/>
+      <w:keepNext/>
+      <w:keepLines/>
+      <w:spacing w:before="240" w:after="80"/>
+      <w:outlineLvl w:val="4"/>
     </w:pPr>
     <w:rPr>
       <w:color w:val="666666"/>
-      <w:sz w:val="22"/>
-      <w:szCs w:val="22"/>
     </w:rPr>
   </w:style>
   <w:style w:type="paragraph" w:styleId="Heading6">
     <w:name w:val="heading 6"/>
     <w:basedOn w:val="Normal"/>
     <w:next w:val="Normal"/>
+    <w:uiPriority w:val="9"/>
+    <w:semiHidden/>
+    <w:unhideWhenUsed/>
+    <w:qFormat/>
     <w:pPr>
-      <w:keepNext w:val="1"/>
-      <w:keepLines w:val="1"/>
-      <w:spacing w:after="80" w:before="240" w:lineRule="auto"/>
+      <w:keepNext/>
+      <w:keepLines/>
+      <w:spacing w:before="240" w:after="80"/>
+      <w:outlineLvl w:val="5"/>
     </w:pPr>
     <w:rPr>
-      <w:i w:val="1"/>
+      <w:i/>
       <w:color w:val="666666"/>
-      <w:sz w:val="22"/>
-      <w:szCs w:val="22"/>
     </w:rPr>
+  </w:style>
+  <w:style w:type="character" w:default="1" w:styleId="DefaultParagraphFont">
+    <w:name w:val="Default Paragraph Font"/>
+    <w:uiPriority w:val="1"/>
+    <w:semiHidden/>
+    <w:unhideWhenUsed/>
+  </w:style>
+  <w:style w:type="table" w:default="1" w:styleId="TableNormal">
+    <w:name w:val="Normal Table"/>
+    <w:uiPriority w:val="99"/>
+    <w:semiHidden/>
+    <w:unhideWhenUsed/>
+    <w:tblPr>
+      <w:tblInd w:w="0" w:type="dxa"/>
+      <w:tblCellMar>
+        <w:top w:w="0" w:type="dxa"/>
+        <w:left w:w="108" w:type="dxa"/>
+        <w:bottom w:w="0" w:type="dxa"/>
+        <w:right w:w="108" w:type="dxa"/>
+      </w:tblCellMar>
+    </w:tblPr>
+  </w:style>
+  <w:style w:type="numbering" w:default="1" w:styleId="NoList">
+    <w:name w:val="No List"/>
+    <w:uiPriority w:val="99"/>
+    <w:semiHidden/>
+    <w:unhideWhenUsed/>
   </w:style>
   <w:style w:type="paragraph" w:styleId="Title">
     <w:name w:val="Title"/>
     <w:basedOn w:val="Normal"/>
     <w:next w:val="Normal"/>
+    <w:uiPriority w:val="10"/>
+    <w:qFormat/>
     <w:pPr>
-      <w:keepNext w:val="1"/>
-      <w:keepLines w:val="1"/>
-      <w:spacing w:after="60" w:before="0" w:lineRule="auto"/>
+      <w:keepNext/>
+      <w:keepLines/>
+      <w:spacing w:after="60"/>
     </w:pPr>
     <w:rPr>
       <w:sz w:val="52"/>
@@ -447,17 +1123,85 @@
     <w:name w:val="Subtitle"/>
     <w:basedOn w:val="Normal"/>
     <w:next w:val="Normal"/>
+    <w:uiPriority w:val="11"/>
+    <w:qFormat/>
     <w:pPr>
-      <w:keepNext w:val="1"/>
-      <w:keepLines w:val="1"/>
-      <w:spacing w:after="320" w:before="0" w:lineRule="auto"/>
+      <w:keepNext/>
+      <w:keepLines/>
+      <w:spacing w:after="320"/>
     </w:pPr>
     <w:rPr>
-      <w:rFonts w:ascii="Arial" w:cs="Arial" w:eastAsia="Arial" w:hAnsi="Arial"/>
-      <w:i w:val="0"/>
       <w:color w:val="666666"/>
       <w:sz w:val="30"/>
       <w:szCs w:val="30"/>
+    </w:rPr>
+  </w:style>
+  <w:style w:type="character" w:styleId="CommentReference">
+    <w:name w:val="annotation reference"/>
+    <w:basedOn w:val="DefaultParagraphFont"/>
+    <w:uiPriority w:val="99"/>
+    <w:semiHidden/>
+    <w:unhideWhenUsed/>
+    <w:rsid w:val="00C33217"/>
+    <w:rPr>
+      <w:sz w:val="16"/>
+      <w:szCs w:val="16"/>
+    </w:rPr>
+  </w:style>
+  <w:style w:type="paragraph" w:styleId="CommentText">
+    <w:name w:val="annotation text"/>
+    <w:basedOn w:val="Normal"/>
+    <w:link w:val="CommentTextChar"/>
+    <w:uiPriority w:val="99"/>
+    <w:semiHidden/>
+    <w:unhideWhenUsed/>
+    <w:rsid w:val="00C33217"/>
+    <w:pPr>
+      <w:spacing w:line="240" w:lineRule="auto"/>
+    </w:pPr>
+    <w:rPr>
+      <w:sz w:val="20"/>
+      <w:szCs w:val="20"/>
+    </w:rPr>
+  </w:style>
+  <w:style w:type="character" w:customStyle="1" w:styleId="CommentTextChar">
+    <w:name w:val="Comment Text Char"/>
+    <w:basedOn w:val="DefaultParagraphFont"/>
+    <w:link w:val="CommentText"/>
+    <w:uiPriority w:val="99"/>
+    <w:semiHidden/>
+    <w:rsid w:val="00C33217"/>
+    <w:rPr>
+      <w:sz w:val="20"/>
+      <w:szCs w:val="20"/>
+    </w:rPr>
+  </w:style>
+  <w:style w:type="paragraph" w:styleId="CommentSubject">
+    <w:name w:val="annotation subject"/>
+    <w:basedOn w:val="CommentText"/>
+    <w:next w:val="CommentText"/>
+    <w:link w:val="CommentSubjectChar"/>
+    <w:uiPriority w:val="99"/>
+    <w:semiHidden/>
+    <w:unhideWhenUsed/>
+    <w:rsid w:val="00C33217"/>
+    <w:rPr>
+      <w:b/>
+      <w:bCs/>
+    </w:rPr>
+  </w:style>
+  <w:style w:type="character" w:customStyle="1" w:styleId="CommentSubjectChar">
+    <w:name w:val="Comment Subject Char"/>
+    <w:basedOn w:val="CommentTextChar"/>
+    <w:link w:val="CommentSubject"/>
+    <w:uiPriority w:val="99"/>
+    <w:semiHidden/>
+    <w:rsid w:val="00C33217"/>
+    <w:rPr>
+      <w:b/>
+      <w:bCs/>
+      <w:sz w:val="20"/>
+      <w:szCs w:val="20"/>
     </w:rPr>
   </w:style>
 </w:styles>

</xml_diff>

<commit_message>
updated draft and test cases
</commit_message>
<xml_diff>
--- a/REPORT_DRAFT.docx
+++ b/REPORT_DRAFT.docx
@@ -2,29 +2,6 @@
 <file path=word/document.xml><?xml version="1.0" encoding="utf-8"?>
 <w:document xmlns:mc="http://schemas.openxmlformats.org/markup-compatibility/2006" xmlns:o="urn:schemas-microsoft-com:office:office" xmlns:r="http://schemas.openxmlformats.org/officeDocument/2006/relationships" xmlns:m="http://schemas.openxmlformats.org/officeDocument/2006/math" xmlns:v="urn:schemas-microsoft-com:vml" xmlns:wp="http://schemas.openxmlformats.org/drawingml/2006/wordprocessingDrawing" xmlns:w10="urn:schemas-microsoft-com:office:word" xmlns:w="http://schemas.openxmlformats.org/wordprocessingml/2006/main" xmlns:wne="http://schemas.microsoft.com/office/word/2006/wordml" xmlns:sl="http://schemas.openxmlformats.org/schemaLibrary/2006/main" xmlns:a="http://schemas.openxmlformats.org/drawingml/2006/main" xmlns:pic="http://schemas.openxmlformats.org/drawingml/2006/picture" xmlns:c="http://schemas.openxmlformats.org/drawingml/2006/chart" xmlns:lc="http://schemas.openxmlformats.org/drawingml/2006/lockedCanvas" xmlns:dgm="http://schemas.openxmlformats.org/drawingml/2006/diagram" xmlns:wps="http://schemas.microsoft.com/office/word/2010/wordprocessingShape" xmlns:wpg="http://schemas.microsoft.com/office/word/2010/wordprocessingGroup" xmlns:w14="http://schemas.microsoft.com/office/word/2010/wordml" xmlns:w15="http://schemas.microsoft.com/office/word/2012/wordml">
   <w:body>
-    <w:p>
-      <w:pPr>
-        <w:ind w:left="0" w:firstLine="0"/>
-        <w:rPr/>
-      </w:pPr>
-      <w:r>
-        <w:rPr>
-          <w:rtl w:val="0"/>
-        </w:rPr>
-        <w:t xml:space="preserve">THIS IS A EARLY INCOMPLETE DRAFT, I CAN STILL WRITE MORE</w:t>
-      </w:r>
-    </w:p>
-    <w:p>
-      <w:pPr>
-        <w:ind w:left="0" w:firstLine="0"/>
-        <w:rPr/>
-      </w:pPr>
-      <w:r>
-        <w:rPr>
-          <w:rtl w:val="0"/>
-        </w:rPr>
-      </w:r>
-    </w:p>
     <w:p>
       <w:pPr>
         <w:numPr>
@@ -33,11 +10,14 @@
         </w:numPr>
         <w:ind w:left="720" w:hanging="360"/>
         <w:rPr>
-          <w:u w:val="none"/>
-        </w:rPr>
-      </w:pPr>
-      <w:r>
-        <w:rPr>
+          <w:sz w:val="14"/>
+          <w:szCs w:val="14"/>
+        </w:rPr>
+      </w:pPr>
+      <w:r>
+        <w:rPr>
+          <w:sz w:val="14"/>
+          <w:szCs w:val="14"/>
           <w:rtl w:val="0"/>
         </w:rPr>
         <w:t xml:space="preserve">How did you formulate this game as a search problem? Explain your view of the problem in terms of states, actions, goal tests, and path costs, as relevant.</w:t>
@@ -45,41 +25,57 @@
     </w:p>
     <w:p>
       <w:pPr>
-        <w:rPr/>
-      </w:pPr>
-      <w:r>
-        <w:rPr>
-          <w:rtl w:val="0"/>
-        </w:rPr>
-      </w:r>
-    </w:p>
-    <w:p>
-      <w:pPr>
-        <w:rPr/>
-      </w:pPr>
-      <w:r>
-        <w:rPr>
-          <w:rtl w:val="0"/>
-        </w:rPr>
-        <w:t xml:space="preserve">RoPaSci360 singleplayer is a fully observable, deterministics, episodic, static, discrete environment for an AI to process. The problem could be broken down into states including information regarding the tokens on the board, their symbol, position and player. In this singleplayer version of the game; our goal as the player or AI is to play as the Upper and defeat all lower by moving all tokens simultaneously per turn. The initial state of the game is given as the input and the goal is a state where all of the Lower tokens are defeated. The path cost of a certain solution is the number of turns taken in order to achieve the goal state if it is possible.</w:t>
-      </w:r>
-    </w:p>
-    <w:p>
-      <w:pPr>
-        <w:rPr/>
-      </w:pPr>
-      <w:r>
-        <w:rPr>
-          <w:rtl w:val="0"/>
-        </w:rPr>
-      </w:r>
-    </w:p>
-    <w:p>
-      <w:pPr>
-        <w:rPr/>
-      </w:pPr>
-      <w:r>
-        <w:rPr>
+        <w:rPr>
+          <w:sz w:val="20"/>
+          <w:szCs w:val="20"/>
+        </w:rPr>
+      </w:pPr>
+      <w:r>
+        <w:rPr>
+          <w:rtl w:val="0"/>
+        </w:rPr>
+      </w:r>
+    </w:p>
+    <w:p>
+      <w:pPr>
+        <w:rPr>
+          <w:sz w:val="20"/>
+          <w:szCs w:val="20"/>
+        </w:rPr>
+      </w:pPr>
+      <w:r>
+        <w:rPr>
+          <w:sz w:val="20"/>
+          <w:szCs w:val="20"/>
+          <w:rtl w:val="0"/>
+        </w:rPr>
+        <w:t xml:space="preserve">RoPaSci360 singleplayer is a fully observable, deterministics, episodic, static, discrete environment for an AI to process. The problem could be broken down into states where each state provides the symbol, position and player of all the oktens on the board. In this singleplayer version of the game; our goal as the player or AI is to play as the Upper and defeat all lower by moving all tokens simultaneously per turn. The initial state of the game is given as the input and the goal is a state where all of the Lower tokens are defeated. The path cost of a certain solution is the number of turns taken in order to achieve the goal state.</w:t>
+      </w:r>
+    </w:p>
+    <w:p>
+      <w:pPr>
+        <w:rPr>
+          <w:sz w:val="20"/>
+          <w:szCs w:val="20"/>
+        </w:rPr>
+      </w:pPr>
+      <w:r>
+        <w:rPr>
+          <w:rtl w:val="0"/>
+        </w:rPr>
+      </w:r>
+    </w:p>
+    <w:p>
+      <w:pPr>
+        <w:rPr>
+          <w:sz w:val="20"/>
+          <w:szCs w:val="20"/>
+        </w:rPr>
+      </w:pPr>
+      <w:r>
+        <w:rPr>
+          <w:sz w:val="20"/>
+          <w:szCs w:val="20"/>
           <w:rtl w:val="0"/>
         </w:rPr>
         <w:t xml:space="preserve">To formulate a solution to the game each Upper token controlled by the AI would need to find and follow a path whereby it defeats all defeatable tokens corresponding to its own symbol. This is how the game can be abstracted into a search problem, where from our current state we must search for opposing tokens from each of our tokens in order to know what action to take each turn. </w:t>
@@ -87,7 +83,10 @@
     </w:p>
     <w:p>
       <w:pPr>
-        <w:rPr/>
+        <w:rPr>
+          <w:sz w:val="20"/>
+          <w:szCs w:val="20"/>
+        </w:rPr>
       </w:pPr>
       <w:r>
         <w:rPr>
@@ -103,11 +102,14 @@
         </w:numPr>
         <w:ind w:left="720" w:hanging="360"/>
         <w:rPr>
-          <w:u w:val="none"/>
-        </w:rPr>
-      </w:pPr>
-      <w:r>
-        <w:rPr>
+          <w:sz w:val="14"/>
+          <w:szCs w:val="14"/>
+        </w:rPr>
+      </w:pPr>
+      <w:r>
+        <w:rPr>
+          <w:sz w:val="14"/>
+          <w:szCs w:val="14"/>
           <w:rtl w:val="0"/>
         </w:rPr>
         <w:t xml:space="preserve">What search algorithm does your program use to solve this problem, and why did you choose this algorithm? Comment on the algorithm’s eﬀiciency, completeness, and optimality. If you have developed heuristics to inform your search, explain them and comment on their admissibility.</w:t>
@@ -115,28 +117,233 @@
     </w:p>
     <w:p>
       <w:pPr>
-        <w:rPr/>
-      </w:pPr>
-      <w:r>
-        <w:rPr>
-          <w:rtl w:val="0"/>
-        </w:rPr>
-      </w:r>
-    </w:p>
-    <w:p>
-      <w:pPr>
-        <w:rPr/>
-      </w:pPr>
-      <w:r>
-        <w:rPr>
-          <w:rtl w:val="0"/>
-        </w:rPr>
-        <w:t xml:space="preserve">Our program uses breadth-first search to solve the problem. We chose this algorithm as it is known to be complete and optimal for finding a path from one token to the nearest possible defeatable token while being uninformed. It’s time complexity and space complexity can be considered to be high however the maximum depth is limited to 9 and branching factor to 5 (assuming we store all previously visited nodes). This is due to the limited size of the playing board. </w:t>
-      </w:r>
-    </w:p>
-    <w:p>
-      <w:pPr>
-        <w:rPr/>
+        <w:rPr>
+          <w:sz w:val="20"/>
+          <w:szCs w:val="20"/>
+        </w:rPr>
+      </w:pPr>
+      <w:r>
+        <w:rPr>
+          <w:rtl w:val="0"/>
+        </w:rPr>
+      </w:r>
+    </w:p>
+    <w:p>
+      <w:pPr>
+        <w:rPr>
+          <w:sz w:val="20"/>
+          <w:szCs w:val="20"/>
+        </w:rPr>
+      </w:pPr>
+      <w:r>
+        <w:rPr>
+          <w:sz w:val="20"/>
+          <w:szCs w:val="20"/>
+          <w:rtl w:val="0"/>
+        </w:rPr>
+        <w:t xml:space="preserve">Our program uses breadth-first search to solve the problem. We chose this algorithm as it would be complete and be optimal for finding the shortest path from the root node to the nearest possible goal node while being uninformed. Breadth first search expands it’s search at a depth by depth basis prioritizing the oldest neighbours in the queue (FIFO).</w:t>
+      </w:r>
+    </w:p>
+    <w:p>
+      <w:pPr>
+        <w:rPr>
+          <w:sz w:val="20"/>
+          <w:szCs w:val="20"/>
+        </w:rPr>
+      </w:pPr>
+      <w:r>
+        <w:rPr>
+          <w:rtl w:val="0"/>
+        </w:rPr>
+      </w:r>
+    </w:p>
+    <w:p>
+      <w:pPr>
+        <w:rPr>
+          <w:sz w:val="20"/>
+          <w:szCs w:val="20"/>
+        </w:rPr>
+      </w:pPr>
+      <w:r>
+        <w:rPr>
+          <w:sz w:val="20"/>
+          <w:szCs w:val="20"/>
+          <w:rtl w:val="0"/>
+        </w:rPr>
+        <w:t xml:space="preserve">Specifically applying the algorithm to our problem; each node in the search tree represents a possible position reachable from the root/initial position of the search. Since for each token, any slide move takes one turn, so the cost of each move will only be one. As a result the depth of a hex position in the tree represents the number of turns required or path cost to reach that position. The shortest possible path to a position will be that position’s first appearance within the search tree which is the basis of how we search for nearest defeatable tokens. The first located defeatable token will be returned in our BFS. </w:t>
+      </w:r>
+    </w:p>
+    <w:p>
+      <w:pPr>
+        <w:rPr>
+          <w:sz w:val="20"/>
+          <w:szCs w:val="20"/>
+        </w:rPr>
+      </w:pPr>
+      <w:r>
+        <w:rPr>
+          <w:rtl w:val="0"/>
+        </w:rPr>
+      </w:r>
+    </w:p>
+    <w:p>
+      <w:pPr>
+        <w:rPr>
+          <w:sz w:val="20"/>
+          <w:szCs w:val="20"/>
+        </w:rPr>
+      </w:pPr>
+      <w:r>
+        <w:rPr>
+          <w:sz w:val="20"/>
+          <w:szCs w:val="20"/>
+          <w:rtl w:val="0"/>
+        </w:rPr>
+        <w:t xml:space="preserve">It’s time complexity and space complexity can be considered to be high however the maximum depth is at worst is 36 and branching factor to 6 for the game due to the limited size of the playing board. The highest possible depth/path cost is 36 for the case when the nearest defeatable token requires the furthest possible path in the gameboard which would be in a spiral utilizing block tokens or undefeatable lower tokens. In this case however the branching factor will be limited to 1 while in the spiral. In the worst case branching factor usually never goes over 5 once assuming we store all previously visited nodes and therefore cannot traverse in reverse. But even 5 is rare as we are searching at a depth by depth basis and therefore neighbouring nodes are likely to be already explored resulting in less branches.</w:t>
+      </w:r>
+    </w:p>
+    <w:p>
+      <w:pPr>
+        <w:rPr>
+          <w:sz w:val="20"/>
+          <w:szCs w:val="20"/>
+        </w:rPr>
+      </w:pPr>
+      <w:r>
+        <w:rPr>
+          <w:rtl w:val="0"/>
+        </w:rPr>
+      </w:r>
+    </w:p>
+    <w:p>
+      <w:pPr>
+        <w:rPr>
+          <w:sz w:val="20"/>
+          <w:szCs w:val="20"/>
+        </w:rPr>
+      </w:pPr>
+      <w:r>
+        <w:rPr>
+          <w:rtl w:val="0"/>
+        </w:rPr>
+      </w:r>
+    </w:p>
+    <w:p>
+      <w:pPr>
+        <w:rPr>
+          <w:sz w:val="20"/>
+          <w:szCs w:val="20"/>
+        </w:rPr>
+      </w:pPr>
+      <w:r>
+        <w:rPr>
+          <w:rtl w:val="0"/>
+        </w:rPr>
+      </w:r>
+    </w:p>
+    <w:p>
+      <w:pPr>
+        <w:rPr>
+          <w:sz w:val="20"/>
+          <w:szCs w:val="20"/>
+        </w:rPr>
+      </w:pPr>
+      <w:r>
+        <w:rPr>
+          <w:rtl w:val="0"/>
+        </w:rPr>
+      </w:r>
+    </w:p>
+    <w:p>
+      <w:pPr>
+        <w:rPr>
+          <w:sz w:val="20"/>
+          <w:szCs w:val="20"/>
+        </w:rPr>
+      </w:pPr>
+      <w:r>
+        <w:rPr>
+          <w:rtl w:val="0"/>
+        </w:rPr>
+      </w:r>
+    </w:p>
+    <w:p>
+      <w:pPr>
+        <w:rPr>
+          <w:sz w:val="20"/>
+          <w:szCs w:val="20"/>
+        </w:rPr>
+      </w:pPr>
+      <w:r>
+        <w:rPr>
+          <w:rtl w:val="0"/>
+        </w:rPr>
+      </w:r>
+    </w:p>
+    <w:p>
+      <w:pPr>
+        <w:rPr>
+          <w:sz w:val="20"/>
+          <w:szCs w:val="20"/>
+        </w:rPr>
+      </w:pPr>
+      <w:r>
+        <w:rPr>
+          <w:sz w:val="20"/>
+          <w:szCs w:val="20"/>
+          <w:rtl w:val="0"/>
+        </w:rPr>
+        <w:t xml:space="preserve">Image: Depth of 36, Branching Factor of 1 (count this again to check thanks)</w:t>
+      </w:r>
+      <w:r>
+        <w:drawing>
+          <wp:anchor allowOverlap="1" behindDoc="0" distB="114300" distT="114300" distL="114300" distR="114300" hidden="0" layoutInCell="1" locked="0" relativeHeight="0" simplePos="0">
+            <wp:simplePos x="0" y="0"/>
+            <wp:positionH relativeFrom="column">
+              <wp:posOffset>2357438</wp:posOffset>
+            </wp:positionH>
+            <wp:positionV relativeFrom="paragraph">
+              <wp:posOffset>114300</wp:posOffset>
+            </wp:positionV>
+            <wp:extent cx="1228725" cy="1049536"/>
+            <wp:effectExtent b="0" l="0" r="0" t="0"/>
+            <wp:wrapTopAndBottom distB="114300" distT="114300"/>
+            <wp:docPr id="1" name="image1.png"/>
+            <a:graphic>
+              <a:graphicData uri="http://schemas.openxmlformats.org/drawingml/2006/picture">
+                <pic:pic>
+                  <pic:nvPicPr>
+                    <pic:cNvPr id="0" name="image1.png"/>
+                    <pic:cNvPicPr preferRelativeResize="0"/>
+                  </pic:nvPicPr>
+                  <pic:blipFill>
+                    <a:blip r:embed="rId6"/>
+                    <a:srcRect b="0" l="0" r="0" t="0"/>
+                    <a:stretch>
+                      <a:fillRect/>
+                    </a:stretch>
+                  </pic:blipFill>
+                  <pic:spPr>
+                    <a:xfrm>
+                      <a:off x="0" y="0"/>
+                      <a:ext cx="1228725" cy="1049536"/>
+                    </a:xfrm>
+                    <a:prstGeom prst="rect"/>
+                    <a:ln/>
+                  </pic:spPr>
+                </pic:pic>
+              </a:graphicData>
+            </a:graphic>
+          </wp:anchor>
+        </w:drawing>
+      </w:r>
+    </w:p>
+    <w:p>
+      <w:pPr>
+        <w:rPr>
+          <w:sz w:val="20"/>
+          <w:szCs w:val="20"/>
+        </w:rPr>
       </w:pPr>
       <w:r>
         <w:rPr>
@@ -152,11 +359,14 @@
         </w:numPr>
         <w:ind w:left="720" w:hanging="360"/>
         <w:rPr>
-          <w:u w:val="none"/>
-        </w:rPr>
-      </w:pPr>
-      <w:r>
-        <w:rPr>
+          <w:sz w:val="14"/>
+          <w:szCs w:val="14"/>
+        </w:rPr>
+      </w:pPr>
+      <w:r>
+        <w:rPr>
+          <w:sz w:val="14"/>
+          <w:szCs w:val="14"/>
           <w:rtl w:val="0"/>
         </w:rPr>
         <w:t xml:space="preserve">How do the features of the starting configuration (the position and number of tokens) impact your program's time and space requirements? For example, discuss their connection with the branching factor and search tree depth and how these affect the time and space complexity of your algorithm.</w:t>
@@ -164,23 +374,175 @@
     </w:p>
     <w:p>
       <w:pPr>
-        <w:rPr/>
-      </w:pPr>
-      <w:r>
-        <w:rPr>
-          <w:rtl w:val="0"/>
-        </w:rPr>
-      </w:r>
-    </w:p>
-    <w:p>
-      <w:pPr>
-        <w:rPr/>
-      </w:pPr>
-      <w:r>
-        <w:rPr>
-          <w:rtl w:val="0"/>
-        </w:rPr>
-        <w:t xml:space="preserve">For every turn, each token has a BFS search performed. Therefore the number of upper tokens and lower tokens will increase the runtime linearly theoretically however their distances apart will mean more searches will have to be done as more turns would need to be taken. In the worst case of the given speculation, there would be 3 Upper tokens searching for 9 Lower tokens. For breadth-first search in the game, it would be searching from an Upper token in a corner of the board to a Lower token on the opposite end of the board, going to a depth of 9 with a maximum of 5 branches per node (this should be uncommon due to nodes on edges and neighbouring nodes being walked due to the . </w:t>
+        <w:rPr>
+          <w:sz w:val="20"/>
+          <w:szCs w:val="20"/>
+        </w:rPr>
+      </w:pPr>
+      <w:r>
+        <w:rPr>
+          <w:rtl w:val="0"/>
+        </w:rPr>
+      </w:r>
+    </w:p>
+    <w:p>
+      <w:pPr>
+        <w:rPr>
+          <w:sz w:val="20"/>
+          <w:szCs w:val="20"/>
+        </w:rPr>
+      </w:pPr>
+      <w:r>
+        <w:rPr>
+          <w:sz w:val="20"/>
+          <w:szCs w:val="20"/>
+          <w:rtl w:val="0"/>
+        </w:rPr>
+        <w:t xml:space="preserve">Breadth first search runs at a time and space complexity of O(b^d). However due to the limited size of the game’s board and by the game’s design we can limit the exploration by storing an array of all previously visited nodes as mentioned earlier. Traversing a node a second time will not help find a shorter path as it already was traversed in a previous depth so at the cost of memory we save a lot of time by only traversing outward. Theoretically, the biggest BFS avoiding all previously traversed nodes would traverse all of the hex positions in the board. A case where this happens is if the upper token is on one corner and the nearest defeatable lower token is on the opposite corner of the board.  This would mean it would only need to traverse through 61 hex positions at most. </w:t>
+      </w:r>
+    </w:p>
+    <w:p>
+      <w:pPr>
+        <w:rPr>
+          <w:sz w:val="20"/>
+          <w:szCs w:val="20"/>
+        </w:rPr>
+      </w:pPr>
+      <w:r>
+        <w:rPr>
+          <w:rtl w:val="0"/>
+        </w:rPr>
+      </w:r>
+      <w:r>
+        <w:drawing>
+          <wp:anchor allowOverlap="1" behindDoc="0" distB="0" distT="0" distL="0" distR="0" hidden="0" layoutInCell="1" locked="0" relativeHeight="0" simplePos="0">
+            <wp:simplePos x="0" y="0"/>
+            <wp:positionH relativeFrom="column">
+              <wp:posOffset>2443163</wp:posOffset>
+            </wp:positionH>
+            <wp:positionV relativeFrom="paragraph">
+              <wp:posOffset>76200</wp:posOffset>
+            </wp:positionV>
+            <wp:extent cx="1071563" cy="925913"/>
+            <wp:effectExtent b="0" l="0" r="0" t="0"/>
+            <wp:wrapTopAndBottom distB="0" distT="0"/>
+            <wp:docPr id="2" name="image2.png"/>
+            <a:graphic>
+              <a:graphicData uri="http://schemas.openxmlformats.org/drawingml/2006/picture">
+                <pic:pic>
+                  <pic:nvPicPr>
+                    <pic:cNvPr id="0" name="image2.png"/>
+                    <pic:cNvPicPr preferRelativeResize="0"/>
+                  </pic:nvPicPr>
+                  <pic:blipFill>
+                    <a:blip r:embed="rId7"/>
+                    <a:srcRect b="0" l="0" r="0" t="0"/>
+                    <a:stretch>
+                      <a:fillRect/>
+                    </a:stretch>
+                  </pic:blipFill>
+                  <pic:spPr>
+                    <a:xfrm>
+                      <a:off x="0" y="0"/>
+                      <a:ext cx="1071563" cy="925913"/>
+                    </a:xfrm>
+                    <a:prstGeom prst="rect"/>
+                    <a:ln/>
+                  </pic:spPr>
+                </pic:pic>
+              </a:graphicData>
+            </a:graphic>
+          </wp:anchor>
+        </w:drawing>
+      </w:r>
+    </w:p>
+    <w:p>
+      <w:pPr>
+        <w:rPr>
+          <w:sz w:val="20"/>
+          <w:szCs w:val="20"/>
+        </w:rPr>
+      </w:pPr>
+      <w:r>
+        <w:rPr>
+          <w:sz w:val="20"/>
+          <w:szCs w:val="20"/>
+          <w:rtl w:val="0"/>
+        </w:rPr>
+        <w:t xml:space="preserve">However, for every turn, each upper token has a BFS search performed to find it’s nearest defeatable token. Therefore for every new upper token, each turn needs to perform another BFS search of up to three per turn under the specification which means the time complexity would linearly increase in the worst case where all tokens have defeatable tokens on the board of the correct symbol. The space complexity would not be heavily affected as one BFS would only need to be performed at a time no matter how many upper or lower tokens are on the board. Lower tokens are more varied to how much it affects runtime as adding a new lower token does require at least one more BFS to be performed. The distance of this token from upper tokens will affect the run time as the more turns required to reach the token the more BFS needed. The amount of time added by each lower token will vary based on how many lower tokens are already close to it as well and if there are multiple potential upper tokens available to remove it from the board. </w:t>
+      </w:r>
+    </w:p>
+    <w:p>
+      <w:pPr>
+        <w:rPr>
+          <w:sz w:val="20"/>
+          <w:szCs w:val="20"/>
+        </w:rPr>
+      </w:pPr>
+      <w:r>
+        <w:rPr>
+          <w:rtl w:val="0"/>
+        </w:rPr>
+      </w:r>
+    </w:p>
+    <w:p>
+      <w:pPr>
+        <w:rPr>
+          <w:sz w:val="20"/>
+          <w:szCs w:val="20"/>
+        </w:rPr>
+      </w:pPr>
+      <w:r>
+        <w:rPr>
+          <w:sz w:val="20"/>
+          <w:szCs w:val="20"/>
+          <w:rtl w:val="0"/>
+        </w:rPr>
+        <w:t xml:space="preserve">For every move required to reach a lower token (it’s distance), the exponentially bigger a single BFS would be as each move is a whole new depth to search. The base of this exponential growth depends on the branching factor, which as previously mentioned would at maximum be at 6. This is for only the case of a root node not at the edge of the board. However normally it is expected in the search for the branching factor to only be 2 - 3 branches per node since previously traversed neighbouring nodes are ignored.</w:t>
+      </w:r>
+    </w:p>
+    <w:p>
+      <w:pPr>
+        <w:rPr>
+          <w:sz w:val="20"/>
+          <w:szCs w:val="20"/>
+        </w:rPr>
+      </w:pPr>
+      <w:r>
+        <w:rPr>
+          <w:rtl w:val="0"/>
+        </w:rPr>
+      </w:r>
+    </w:p>
+    <w:p>
+      <w:pPr>
+        <w:rPr>
+          <w:sz w:val="20"/>
+          <w:szCs w:val="20"/>
+        </w:rPr>
+      </w:pPr>
+      <w:r>
+        <w:rPr>
+          <w:rtl w:val="0"/>
+        </w:rPr>
+      </w:r>
+    </w:p>
+    <w:p>
+      <w:pPr>
+        <w:rPr>
+          <w:color w:val="ff0000"/>
+          <w:sz w:val="26"/>
+          <w:szCs w:val="26"/>
+        </w:rPr>
+      </w:pPr>
+      <w:r>
+        <w:rPr>
+          <w:color w:val="ff0000"/>
+          <w:sz w:val="26"/>
+          <w:szCs w:val="26"/>
+          <w:rtl w:val="0"/>
+        </w:rPr>
+        <w:t xml:space="preserve">THE QUESTIONS ARE TO BE REMOVED FROM REPORT</w:t>
       </w:r>
       <w:r>
         <w:rPr>
@@ -189,12 +551,50 @@
       </w:r>
     </w:p>
     <w:sectPr>
+      <w:headerReference r:id="rId8" w:type="default"/>
       <w:pgSz w:h="15840" w:w="12240" w:orient="portrait"/>
       <w:pgMar w:bottom="1440" w:top="1440" w:left="1440" w:right="1440" w:header="720" w:footer="720"/>
       <w:pgNumType w:start="1"/>
     </w:sectPr>
   </w:body>
 </w:document>
+</file>
+
+<file path=word/header1.xml><?xml version="1.0" encoding="utf-8"?>
+<w:hdr xmlns:mc="http://schemas.openxmlformats.org/markup-compatibility/2006" xmlns:o="urn:schemas-microsoft-com:office:office" xmlns:r="http://schemas.openxmlformats.org/officeDocument/2006/relationships" xmlns:m="http://schemas.openxmlformats.org/officeDocument/2006/math" xmlns:v="urn:schemas-microsoft-com:vml" xmlns:wp="http://schemas.openxmlformats.org/drawingml/2006/wordprocessingDrawing" xmlns:w10="urn:schemas-microsoft-com:office:word" xmlns:w="http://schemas.openxmlformats.org/wordprocessingml/2006/main" xmlns:wne="http://schemas.microsoft.com/office/word/2006/wordml" xmlns:sl="http://schemas.openxmlformats.org/schemaLibrary/2006/main" xmlns:a="http://schemas.openxmlformats.org/drawingml/2006/main" xmlns:pic="http://schemas.openxmlformats.org/drawingml/2006/picture" xmlns:c="http://schemas.openxmlformats.org/drawingml/2006/chart" xmlns:lc="http://schemas.openxmlformats.org/drawingml/2006/lockedCanvas" xmlns:dgm="http://schemas.openxmlformats.org/drawingml/2006/diagram" xmlns:wps="http://schemas.microsoft.com/office/word/2010/wordprocessingShape" xmlns:wpg="http://schemas.microsoft.com/office/word/2010/wordprocessingGroup" xmlns:w14="http://schemas.microsoft.com/office/word/2010/wordml" xmlns:w15="http://schemas.microsoft.com/office/word/2012/wordml">
+  <w:p>
+    <w:pPr>
+      <w:rPr>
+        <w:sz w:val="14"/>
+        <w:szCs w:val="14"/>
+      </w:rPr>
+    </w:pPr>
+    <w:r>
+      <w:rPr>
+        <w:sz w:val="14"/>
+        <w:szCs w:val="14"/>
+        <w:rtl w:val="0"/>
+      </w:rPr>
+      <w:t xml:space="preserve">COMP30024 Artificial Intelligence 2021 SEM 1</w:t>
+    </w:r>
+  </w:p>
+  <w:p>
+    <w:pPr>
+      <w:rPr>
+        <w:sz w:val="14"/>
+        <w:szCs w:val="14"/>
+      </w:rPr>
+    </w:pPr>
+    <w:r>
+      <w:rPr>
+        <w:sz w:val="14"/>
+        <w:szCs w:val="14"/>
+        <w:rtl w:val="0"/>
+      </w:rPr>
+      <w:t xml:space="preserve">PROJECT PART A REPORT - Team Tim_Ming</w:t>
+    </w:r>
+  </w:p>
+</w:hdr>
 </file>
 
 <file path=word/numbering.xml><?xml version="1.0" encoding="utf-8"?>

</xml_diff>

<commit_message>
Final part A submission
</commit_message>
<xml_diff>
--- a/REPORT_DRAFT.docx
+++ b/REPORT_DRAFT.docx
@@ -491,25 +491,7 @@
           <w:szCs w:val="20"/>
           <w:lang w:val="en-AU"/>
         </w:rPr>
-        <w:t>Breadth first search runs at a time and space complexity of O(</w:t>
-      </w:r>
-      <w:proofErr w:type="spellStart"/>
-      <w:r>
-        <w:rPr>
-          <w:sz w:val="20"/>
-          <w:szCs w:val="20"/>
-          <w:lang w:val="en-AU"/>
-        </w:rPr>
-        <w:t>b^d</w:t>
-      </w:r>
-      <w:proofErr w:type="spellEnd"/>
-      <w:r>
-        <w:rPr>
-          <w:sz w:val="20"/>
-          <w:szCs w:val="20"/>
-          <w:lang w:val="en-AU"/>
-        </w:rPr>
-        <w:t xml:space="preserve">). However due to the limited size of the game’s board and by the game’s design we can limit the exploration by storing an array of all previously visited nodes as mentioned earlier. Theoretically, the biggest BFS avoiding all previously traversed nodes would traverse </w:t>
+        <w:t xml:space="preserve">Breadth first search runs at a time and space complexity of O(b^d). However due to the limited size of the game’s board and by the game’s design we can limit the exploration by storing an array of all previously visited nodes as mentioned earlier. Theoretically, the biggest BFS avoiding all previously traversed nodes would traverse </w:t>
       </w:r>
       <w:r>
         <w:rPr>
@@ -819,7 +801,7 @@
           <w:szCs w:val="20"/>
           <w:lang w:val="en-AU"/>
         </w:rPr>
-        <w:t xml:space="preserve">While the in the specifications, it is stated that all Upper tokens move at once, in our solution each Upper token has its next action solved </w:t>
+        <w:t xml:space="preserve">While in the specifications, it is stated that all Upper tokens move at once, in our solution each Upper token has its next action solved </w:t>
       </w:r>
       <w:r>
         <w:rPr>
@@ -843,7 +825,31 @@
           <w:szCs w:val="20"/>
           <w:lang w:val="en-AU"/>
         </w:rPr>
-        <w:t>how u</w:t>
+        <w:t xml:space="preserve">of </w:t>
+      </w:r>
+      <w:r>
+        <w:rPr>
+          <w:sz w:val="20"/>
+          <w:szCs w:val="20"/>
+          <w:lang w:val="en-AU"/>
+        </w:rPr>
+        <w:t xml:space="preserve">how </w:t>
+      </w:r>
+      <w:r>
+        <w:rPr>
+          <w:sz w:val="20"/>
+          <w:szCs w:val="20"/>
+          <w:lang w:val="en-AU"/>
+        </w:rPr>
+        <w:t xml:space="preserve">the </w:t>
+      </w:r>
+      <w:r>
+        <w:rPr>
+          <w:sz w:val="20"/>
+          <w:szCs w:val="20"/>
+          <w:lang w:val="en-AU"/>
+        </w:rPr>
+        <w:t>u</w:t>
       </w:r>
       <w:r>
         <w:rPr>
@@ -859,15 +865,47 @@
           <w:szCs w:val="20"/>
           <w:lang w:val="en-AU"/>
         </w:rPr>
-        <w:t>s are stored</w:t>
-      </w:r>
-      <w:r>
-        <w:rPr>
-          <w:sz w:val="20"/>
-          <w:szCs w:val="20"/>
-          <w:lang w:val="en-AU"/>
-        </w:rPr>
-        <w:t xml:space="preserve"> affects the output if the program. </w:t>
+        <w:t xml:space="preserve">s </w:t>
+      </w:r>
+      <w:r>
+        <w:rPr>
+          <w:sz w:val="20"/>
+          <w:szCs w:val="20"/>
+          <w:lang w:val="en-AU"/>
+        </w:rPr>
+        <w:t>is</w:t>
+      </w:r>
+      <w:r>
+        <w:rPr>
+          <w:sz w:val="20"/>
+          <w:szCs w:val="20"/>
+          <w:lang w:val="en-AU"/>
+        </w:rPr>
+        <w:t xml:space="preserve"> stored</w:t>
+      </w:r>
+      <w:r>
+        <w:rPr>
+          <w:sz w:val="20"/>
+          <w:szCs w:val="20"/>
+          <w:lang w:val="en-AU"/>
+        </w:rPr>
+        <w:t xml:space="preserve"> </w:t>
+      </w:r>
+      <w:r>
+        <w:rPr>
+          <w:sz w:val="20"/>
+          <w:szCs w:val="20"/>
+          <w:lang w:val="en-AU"/>
+        </w:rPr>
+        <w:t>affects</w:t>
+      </w:r>
+      <w:r>
+        <w:rPr>
+          <w:sz w:val="20"/>
+          <w:szCs w:val="20"/>
+          <w:lang w:val="en-AU"/>
+        </w:rPr>
+        <w:t xml:space="preserve"> the output if the program. </w:t>
       </w:r>
       <w:r>
         <w:rPr>
@@ -1059,17 +1097,8 @@
         <w:sz w:val="14"/>
         <w:szCs w:val="14"/>
       </w:rPr>
-      <w:t xml:space="preserve">PROJECT PART A REPORT - Team </w:t>
+      <w:t>PROJECT PART A REPORT - Team Tim_Ming</w:t>
     </w:r>
-    <w:proofErr w:type="spellStart"/>
-    <w:r>
-      <w:rPr>
-        <w:sz w:val="14"/>
-        <w:szCs w:val="14"/>
-      </w:rPr>
-      <w:t>Tim_Ming</w:t>
-    </w:r>
-    <w:proofErr w:type="spellEnd"/>
   </w:p>
 </w:hdr>
 </file>

</xml_diff>